<commit_message>
Código y su documento finalizados
Queda hacer el de la planificación, su diagrama de Gantt y poco más.
</commit_message>
<xml_diff>
--- a/Memoria/Diseño.docx
+++ b/Memoria/Diseño.docx
@@ -41,10 +41,10 @@
             <v:path o:extrusionok="f" gradientshapeok="t" o:connecttype="rect"/>
             <o:lock v:ext="edit" aspectratio="t"/>
           </v:shapetype>
-          <v:shape id="_x0000_i1025" type="#_x0000_t75" style="width:140.25pt;height:107.55pt" o:ole="">
+          <v:shape id="_x0000_i1025" type="#_x0000_t75" style="width:140.45pt;height:107.8pt" o:ole="">
             <v:imagedata r:id="rId9" o:title=""/>
           </v:shape>
-          <o:OLEObject Type="Embed" ProgID="Word.Picture.8" ShapeID="_x0000_i1025" DrawAspect="Content" ObjectID="_1476603354" r:id="rId10"/>
+          <o:OLEObject Type="Embed" ProgID="Word.Picture.8" ShapeID="_x0000_i1025" DrawAspect="Content" ObjectID="_1476696891" r:id="rId10"/>
         </w:object>
       </w:r>
     </w:p>
@@ -4961,8 +4961,17 @@
                 <w:sz w:val="24"/>
                 <w:szCs w:val="24"/>
               </w:rPr>
-              <w:t>Grabación y reproducción de audio-video en un puesto multipantalla</w:t>
+              <w:t xml:space="preserve">Grabación y reproducción de audio-video en un puesto </w:t>
             </w:r>
+            <w:proofErr w:type="spellStart"/>
+            <w:r>
+              <w:rPr>
+                <w:sz w:val="24"/>
+                <w:szCs w:val="24"/>
+              </w:rPr>
+              <w:t>multipantalla</w:t>
+            </w:r>
+            <w:proofErr w:type="spellEnd"/>
           </w:p>
         </w:tc>
       </w:tr>
@@ -5052,12 +5061,37 @@
                 <w:szCs w:val="24"/>
               </w:rPr>
             </w:pPr>
+            <w:proofErr w:type="spellStart"/>
             <w:r>
               <w:rPr>
                 <w:sz w:val="24"/>
                 <w:szCs w:val="24"/>
               </w:rPr>
-              <w:t>Yúsef Habib Fernández</w:t>
+              <w:t>Yúsef</w:t>
+            </w:r>
+            <w:proofErr w:type="spellEnd"/>
+            <w:r>
+              <w:rPr>
+                <w:sz w:val="24"/>
+                <w:szCs w:val="24"/>
+              </w:rPr>
+              <w:t xml:space="preserve"> </w:t>
+            </w:r>
+            <w:proofErr w:type="spellStart"/>
+            <w:r>
+              <w:rPr>
+                <w:sz w:val="24"/>
+                <w:szCs w:val="24"/>
+              </w:rPr>
+              <w:t>Habib</w:t>
+            </w:r>
+            <w:proofErr w:type="spellEnd"/>
+            <w:r>
+              <w:rPr>
+                <w:sz w:val="24"/>
+                <w:szCs w:val="24"/>
+              </w:rPr>
+              <w:t xml:space="preserve"> Fernández</w:t>
             </w:r>
           </w:p>
         </w:tc>
@@ -5455,7 +5489,23 @@
           <w:sz w:val="24"/>
           <w:szCs w:val="24"/>
         </w:rPr>
-        <w:t xml:space="preserve"> scripts para bash, lo</w:t>
+        <w:t xml:space="preserve"> scripts para </w:t>
+      </w:r>
+      <w:proofErr w:type="spellStart"/>
+      <w:r>
+        <w:rPr>
+          <w:sz w:val="24"/>
+          <w:szCs w:val="24"/>
+        </w:rPr>
+        <w:t>bash</w:t>
+      </w:r>
+      <w:proofErr w:type="spellEnd"/>
+      <w:r>
+        <w:rPr>
+          <w:sz w:val="24"/>
+          <w:szCs w:val="24"/>
+        </w:rPr>
+        <w:t>, lo</w:t>
       </w:r>
       <w:r>
         <w:rPr>
@@ -5836,7 +5886,23 @@
           <w:sz w:val="24"/>
           <w:szCs w:val="24"/>
         </w:rPr>
-        <w:t>expone el informe con todas las herramientas software necesarias para el funcionamiento del producto, y también todas las herramientas empleadas para el desarrollo de este.</w:t>
+        <w:t xml:space="preserve">expone el informe con todas las herramientas software </w:t>
+      </w:r>
+      <w:proofErr w:type="gramStart"/>
+      <w:r>
+        <w:rPr>
+          <w:sz w:val="24"/>
+          <w:szCs w:val="24"/>
+        </w:rPr>
+        <w:t>necesarias</w:t>
+      </w:r>
+      <w:proofErr w:type="gramEnd"/>
+      <w:r>
+        <w:rPr>
+          <w:sz w:val="24"/>
+          <w:szCs w:val="24"/>
+        </w:rPr>
+        <w:t xml:space="preserve"> para el funcionamiento del producto, y también todas las herramientas empleadas para el desarrollo de este.</w:t>
       </w:r>
     </w:p>
     <w:p>
@@ -6019,28 +6085,29 @@
           <w:szCs w:val="24"/>
         </w:rPr>
       </w:pPr>
-    </w:p>
-    <w:p>
-      <w:pPr>
-        <w:jc w:val="both"/>
-        <w:rPr>
-          <w:sz w:val="24"/>
-          <w:szCs w:val="24"/>
-        </w:rPr>
-      </w:pPr>
-      <w:r>
-        <w:rPr>
-          <w:sz w:val="24"/>
-          <w:szCs w:val="24"/>
-        </w:rPr>
-        <w:t>CAMBIARLO</w:t>
+      <w:r>
+        <w:rPr>
+          <w:sz w:val="24"/>
+          <w:szCs w:val="24"/>
+        </w:rPr>
+        <w:t>CAMBIARLO POR SVG</w:t>
       </w:r>
       <w:bookmarkStart w:id="7" w:name="_GoBack"/>
       <w:bookmarkEnd w:id="7"/>
     </w:p>
     <w:p>
       <w:pPr>
+        <w:jc w:val="both"/>
+        <w:rPr>
+          <w:sz w:val="24"/>
+          <w:szCs w:val="24"/>
+        </w:rPr>
+      </w:pPr>
+    </w:p>
+    <w:p>
+      <w:pPr>
         <w:keepNext/>
+        <w:jc w:val="right"/>
       </w:pPr>
       <w:r>
         <w:rPr>
@@ -6048,10 +6115,10 @@
           <w:lang w:val="en-US" w:eastAsia="en-US"/>
         </w:rPr>
         <w:drawing>
-          <wp:inline distT="0" distB="0" distL="0" distR="0" wp14:anchorId="04859089" wp14:editId="2FD6B140">
-            <wp:extent cx="7639624" cy="5478824"/>
-            <wp:effectExtent l="0" t="5715" r="0" b="0"/>
-            <wp:docPr id="1" name="Picture 1"/>
+          <wp:inline distT="0" distB="0" distL="0" distR="0" wp14:anchorId="1CDE885C" wp14:editId="34BB7854">
+            <wp:extent cx="7708105" cy="5698122"/>
+            <wp:effectExtent l="0" t="4763" r="2858" b="2857"/>
+            <wp:docPr id="2" name="Picture 2" descr="C:\Users\yhabibferna2\Desktop\PFC\Memoria\DIA\Diagrama2.png"/>
             <wp:cNvGraphicFramePr>
               <a:graphicFrameLocks xmlns:a="http://schemas.openxmlformats.org/drawingml/2006/main" noChangeAspect="1"/>
             </wp:cNvGraphicFramePr>
@@ -6059,23 +6126,36 @@
               <a:graphicData uri="http://schemas.openxmlformats.org/drawingml/2006/picture">
                 <pic:pic xmlns:pic="http://schemas.openxmlformats.org/drawingml/2006/picture">
                   <pic:nvPicPr>
-                    <pic:cNvPr id="0" name=""/>
-                    <pic:cNvPicPr/>
+                    <pic:cNvPr id="0" name="Picture 4" descr="C:\Users\yhabibferna2\Desktop\PFC\Memoria\DIA\Diagrama2.png"/>
+                    <pic:cNvPicPr>
+                      <a:picLocks noChangeAspect="1" noChangeArrowheads="1"/>
+                    </pic:cNvPicPr>
                   </pic:nvPicPr>
                   <pic:blipFill>
-                    <a:blip r:embed="rId13"/>
+                    <a:blip r:embed="rId13">
+                      <a:extLst>
+                        <a:ext uri="{28A0092B-C50C-407E-A947-70E740481C1C}">
+                          <a14:useLocalDpi xmlns:a14="http://schemas.microsoft.com/office/drawing/2010/main" val="0"/>
+                        </a:ext>
+                      </a:extLst>
+                    </a:blip>
+                    <a:srcRect/>
                     <a:stretch>
                       <a:fillRect/>
                     </a:stretch>
                   </pic:blipFill>
-                  <pic:spPr>
+                  <pic:spPr bwMode="auto">
                     <a:xfrm rot="16200000">
                       <a:off x="0" y="0"/>
-                      <a:ext cx="7674063" cy="5503522"/>
+                      <a:ext cx="7707994" cy="5698040"/>
                     </a:xfrm>
                     <a:prstGeom prst="rect">
                       <a:avLst/>
                     </a:prstGeom>
+                    <a:noFill/>
+                    <a:ln>
+                      <a:noFill/>
+                    </a:ln>
                   </pic:spPr>
                 </pic:pic>
               </a:graphicData>
@@ -6105,28 +6185,15 @@
       <w:r>
         <w:t xml:space="preserve">Diagrama </w:t>
       </w:r>
-      <w:r>
-        <w:fldChar w:fldCharType="begin"/>
-      </w:r>
-      <w:r>
-        <w:instrText xml:space="preserve"> SEQ Diagrama \* ARABIC </w:instrText>
-      </w:r>
-      <w:r>
-        <w:fldChar w:fldCharType="separate"/>
-      </w:r>
-      <w:r>
-        <w:rPr>
-          <w:noProof/>
-        </w:rPr>
-        <w:t>1</w:t>
-      </w:r>
-      <w:bookmarkEnd w:id="8"/>
-      <w:r>
-        <w:rPr>
-          <w:noProof/>
-        </w:rPr>
-        <w:fldChar w:fldCharType="end"/>
-      </w:r>
+      <w:fldSimple w:instr=" SEQ Diagrama \* ARABIC ">
+        <w:r>
+          <w:rPr>
+            <w:noProof/>
+          </w:rPr>
+          <w:t>1</w:t>
+        </w:r>
+        <w:bookmarkEnd w:id="8"/>
+      </w:fldSimple>
       <w:r>
         <w:t>: Menu.sh</w:t>
       </w:r>
@@ -6481,7 +6548,23 @@
           <w:sz w:val="24"/>
           <w:szCs w:val="24"/>
         </w:rPr>
-        <w:t>Ruta a la biblioteca de FFmpeg, esté valor es devuelto tras lanzar el asistente de instalación.</w:t>
+        <w:t xml:space="preserve">Ruta a la biblioteca de </w:t>
+      </w:r>
+      <w:proofErr w:type="spellStart"/>
+      <w:r>
+        <w:rPr>
+          <w:sz w:val="24"/>
+          <w:szCs w:val="24"/>
+        </w:rPr>
+        <w:t>FFmpeg</w:t>
+      </w:r>
+      <w:proofErr w:type="spellEnd"/>
+      <w:r>
+        <w:rPr>
+          <w:sz w:val="24"/>
+          <w:szCs w:val="24"/>
+        </w:rPr>
+        <w:t>, esté valor es devuelto tras lanzar el asistente de instalación.</w:t>
       </w:r>
     </w:p>
     <w:p>
@@ -6582,8 +6665,17 @@
           <w:sz w:val="24"/>
           <w:szCs w:val="24"/>
         </w:rPr>
-        <w:t>Conjunto de características asociadas el video: frames</w:t>
-      </w:r>
+        <w:t xml:space="preserve">Conjunto de características asociadas el video: </w:t>
+      </w:r>
+      <w:proofErr w:type="spellStart"/>
+      <w:r>
+        <w:rPr>
+          <w:sz w:val="24"/>
+          <w:szCs w:val="24"/>
+        </w:rPr>
+        <w:t>frames</w:t>
+      </w:r>
+      <w:proofErr w:type="spellEnd"/>
       <w:r>
         <w:rPr>
           <w:rStyle w:val="FootnoteReference"/>
@@ -6597,7 +6689,23 @@
           <w:sz w:val="24"/>
           <w:szCs w:val="24"/>
         </w:rPr>
-        <w:t xml:space="preserve"> por segundo (fps), preset</w:t>
+        <w:t xml:space="preserve"> por segundo (</w:t>
+      </w:r>
+      <w:proofErr w:type="spellStart"/>
+      <w:r>
+        <w:rPr>
+          <w:sz w:val="24"/>
+          <w:szCs w:val="24"/>
+        </w:rPr>
+        <w:t>fps</w:t>
+      </w:r>
+      <w:proofErr w:type="spellEnd"/>
+      <w:r>
+        <w:rPr>
+          <w:sz w:val="24"/>
+          <w:szCs w:val="24"/>
+        </w:rPr>
+        <w:t>), preset</w:t>
       </w:r>
       <w:r>
         <w:rPr>
@@ -6868,27 +6976,14 @@
       <w:r>
         <w:t xml:space="preserve">Diagrama </w:t>
       </w:r>
-      <w:r>
-        <w:fldChar w:fldCharType="begin"/>
-      </w:r>
-      <w:r>
-        <w:instrText xml:space="preserve"> SEQ Diagrama \* ARABIC </w:instrText>
-      </w:r>
-      <w:r>
-        <w:fldChar w:fldCharType="separate"/>
-      </w:r>
-      <w:r>
-        <w:rPr>
-          <w:noProof/>
-        </w:rPr>
-        <w:t>2</w:t>
-      </w:r>
-      <w:r>
-        <w:rPr>
-          <w:noProof/>
-        </w:rPr>
-        <w:fldChar w:fldCharType="end"/>
-      </w:r>
+      <w:fldSimple w:instr=" SEQ Diagrama \* ARABIC ">
+        <w:r>
+          <w:rPr>
+            <w:noProof/>
+          </w:rPr>
+          <w:t>2</w:t>
+        </w:r>
+      </w:fldSimple>
       <w:r>
         <w:t>: Script saveSession.sh</w:t>
       </w:r>
@@ -7412,7 +7507,23 @@
           <w:sz w:val="24"/>
           <w:szCs w:val="24"/>
         </w:rPr>
-        <w:t xml:space="preserve">ir decrementando esta variable </w:t>
+        <w:t xml:space="preserve">ir </w:t>
+      </w:r>
+      <w:proofErr w:type="spellStart"/>
+      <w:r>
+        <w:rPr>
+          <w:sz w:val="24"/>
+          <w:szCs w:val="24"/>
+        </w:rPr>
+        <w:t>decrementando</w:t>
+      </w:r>
+      <w:proofErr w:type="spellEnd"/>
+      <w:r>
+        <w:rPr>
+          <w:sz w:val="24"/>
+          <w:szCs w:val="24"/>
+        </w:rPr>
+        <w:t xml:space="preserve"> esta variable </w:t>
       </w:r>
       <w:r>
         <w:rPr>
@@ -7541,7 +7652,23 @@
           <w:sz w:val="24"/>
           <w:szCs w:val="24"/>
         </w:rPr>
-        <w:t>Estas  “minisesiones” se almacenan en subcarpetas</w:t>
+        <w:t>Estas  “</w:t>
+      </w:r>
+      <w:proofErr w:type="spellStart"/>
+      <w:r>
+        <w:rPr>
+          <w:sz w:val="24"/>
+          <w:szCs w:val="24"/>
+        </w:rPr>
+        <w:t>minisesiones</w:t>
+      </w:r>
+      <w:proofErr w:type="spellEnd"/>
+      <w:r>
+        <w:rPr>
+          <w:sz w:val="24"/>
+          <w:szCs w:val="24"/>
+        </w:rPr>
+        <w:t>” se almacenan en subcarpetas</w:t>
       </w:r>
       <w:r>
         <w:rPr>
@@ -7687,27 +7814,14 @@
       <w:r>
         <w:t xml:space="preserve">Diagrama </w:t>
       </w:r>
-      <w:r>
-        <w:fldChar w:fldCharType="begin"/>
-      </w:r>
-      <w:r>
-        <w:instrText xml:space="preserve"> SEQ Diagrama \* ARABIC </w:instrText>
-      </w:r>
-      <w:r>
-        <w:fldChar w:fldCharType="separate"/>
-      </w:r>
-      <w:r>
-        <w:rPr>
-          <w:noProof/>
-        </w:rPr>
-        <w:t>3</w:t>
-      </w:r>
-      <w:r>
-        <w:rPr>
-          <w:noProof/>
-        </w:rPr>
-        <w:fldChar w:fldCharType="end"/>
-      </w:r>
+      <w:fldSimple w:instr=" SEQ Diagrama \* ARABIC ">
+        <w:r>
+          <w:rPr>
+            <w:noProof/>
+          </w:rPr>
+          <w:t>3</w:t>
+        </w:r>
+      </w:fldSimple>
       <w:r>
         <w:t>: Script</w:t>
       </w:r>
@@ -7838,7 +7952,23 @@
           <w:sz w:val="24"/>
           <w:szCs w:val="24"/>
         </w:rPr>
-        <w:t>La ruta a las librerías FFmpeg y la ruta a la carpeta donde se almacenarán los archivos generados.</w:t>
+        <w:t xml:space="preserve">La ruta a las librerías </w:t>
+      </w:r>
+      <w:proofErr w:type="spellStart"/>
+      <w:r>
+        <w:rPr>
+          <w:sz w:val="24"/>
+          <w:szCs w:val="24"/>
+        </w:rPr>
+        <w:t>FFmpeg</w:t>
+      </w:r>
+      <w:proofErr w:type="spellEnd"/>
+      <w:r>
+        <w:rPr>
+          <w:sz w:val="24"/>
+          <w:szCs w:val="24"/>
+        </w:rPr>
+        <w:t xml:space="preserve"> y la ruta a la carpeta donde se almacenarán los archivos generados.</w:t>
       </w:r>
     </w:p>
     <w:p>
@@ -7899,7 +8029,55 @@
           <w:sz w:val="24"/>
           <w:szCs w:val="24"/>
         </w:rPr>
-        <w:t>Los valores de frames por segundo, crf, preset.</w:t>
+        <w:t xml:space="preserve">Los valores de </w:t>
+      </w:r>
+      <w:proofErr w:type="spellStart"/>
+      <w:r>
+        <w:rPr>
+          <w:sz w:val="24"/>
+          <w:szCs w:val="24"/>
+        </w:rPr>
+        <w:t>frames</w:t>
+      </w:r>
+      <w:proofErr w:type="spellEnd"/>
+      <w:r>
+        <w:rPr>
+          <w:sz w:val="24"/>
+          <w:szCs w:val="24"/>
+        </w:rPr>
+        <w:t xml:space="preserve"> por segundo, </w:t>
+      </w:r>
+      <w:proofErr w:type="spellStart"/>
+      <w:r>
+        <w:rPr>
+          <w:sz w:val="24"/>
+          <w:szCs w:val="24"/>
+        </w:rPr>
+        <w:t>crf</w:t>
+      </w:r>
+      <w:proofErr w:type="spellEnd"/>
+      <w:r>
+        <w:rPr>
+          <w:sz w:val="24"/>
+          <w:szCs w:val="24"/>
+        </w:rPr>
+        <w:t xml:space="preserve">, </w:t>
+      </w:r>
+      <w:proofErr w:type="spellStart"/>
+      <w:r>
+        <w:rPr>
+          <w:sz w:val="24"/>
+          <w:szCs w:val="24"/>
+        </w:rPr>
+        <w:t>preset</w:t>
+      </w:r>
+      <w:proofErr w:type="spellEnd"/>
+      <w:r>
+        <w:rPr>
+          <w:sz w:val="24"/>
+          <w:szCs w:val="24"/>
+        </w:rPr>
+        <w:t>.</w:t>
       </w:r>
     </w:p>
     <w:p>
@@ -8014,7 +8192,39 @@
           <w:sz w:val="24"/>
           <w:szCs w:val="24"/>
         </w:rPr>
-        <w:t>El scirpt comienza almacenando en variables los valores pasados como atributos en su llamada. A continuación entre en un bucle en el cual se generarán hasta diez instancias del programa ffmpeg, el cual se encarga del proceso de grabación. Dentro de este bucle el primer paso es generar un nombre para el archivo de video q se va a generar, único. Para ello mediante la función “date”, otorga una extensión al nombre original del archivo con el valor de la hora con minutos, segundos y cuatro decimales más. A continuación un ejemplo:</w:t>
+        <w:t xml:space="preserve">El </w:t>
+      </w:r>
+      <w:proofErr w:type="spellStart"/>
+      <w:r>
+        <w:rPr>
+          <w:sz w:val="24"/>
+          <w:szCs w:val="24"/>
+        </w:rPr>
+        <w:t>scirpt</w:t>
+      </w:r>
+      <w:proofErr w:type="spellEnd"/>
+      <w:r>
+        <w:rPr>
+          <w:sz w:val="24"/>
+          <w:szCs w:val="24"/>
+        </w:rPr>
+        <w:t xml:space="preserve"> comienza almacenando en variables los valores pasados como atributos en su llamada. A continuación entre en un bucle en el cual se generarán hasta diez instancias del programa </w:t>
+      </w:r>
+      <w:proofErr w:type="spellStart"/>
+      <w:r>
+        <w:rPr>
+          <w:sz w:val="24"/>
+          <w:szCs w:val="24"/>
+        </w:rPr>
+        <w:t>ffmpeg</w:t>
+      </w:r>
+      <w:proofErr w:type="spellEnd"/>
+      <w:r>
+        <w:rPr>
+          <w:sz w:val="24"/>
+          <w:szCs w:val="24"/>
+        </w:rPr>
+        <w:t>, el cual se encarga del proceso de grabación. Dentro de este bucle el primer paso es generar un nombre para el archivo de video q se va a generar, único. Para ello mediante la función “date”, otorga una extensión al nombre original del archivo con el valor de la hora con minutos, segundos y cuatro decimales más. A continuación un ejemplo:</w:t>
       </w:r>
     </w:p>
     <w:p>
@@ -8111,7 +8321,23 @@
           <w:sz w:val="24"/>
           <w:szCs w:val="24"/>
         </w:rPr>
-        <w:t>y en particular en el apartado FFmpeg, la explicación y ejemplos de uso de este comando</w:t>
+        <w:t xml:space="preserve">y en particular en el apartado </w:t>
+      </w:r>
+      <w:proofErr w:type="spellStart"/>
+      <w:r>
+        <w:rPr>
+          <w:sz w:val="24"/>
+          <w:szCs w:val="24"/>
+        </w:rPr>
+        <w:t>FFmpeg</w:t>
+      </w:r>
+      <w:proofErr w:type="spellEnd"/>
+      <w:r>
+        <w:rPr>
+          <w:sz w:val="24"/>
+          <w:szCs w:val="24"/>
+        </w:rPr>
+        <w:t>, la explicación y ejemplos de uso de este comando</w:t>
       </w:r>
       <w:r>
         <w:rPr>
@@ -8252,27 +8478,14 @@
       <w:r>
         <w:t xml:space="preserve">Diagrama </w:t>
       </w:r>
-      <w:r>
-        <w:fldChar w:fldCharType="begin"/>
-      </w:r>
-      <w:r>
-        <w:instrText xml:space="preserve"> SEQ Diagrama \* ARABIC </w:instrText>
-      </w:r>
-      <w:r>
-        <w:fldChar w:fldCharType="separate"/>
-      </w:r>
-      <w:r>
-        <w:rPr>
-          <w:noProof/>
-        </w:rPr>
-        <w:t>4</w:t>
-      </w:r>
-      <w:r>
-        <w:rPr>
-          <w:noProof/>
-        </w:rPr>
-        <w:fldChar w:fldCharType="end"/>
-      </w:r>
+      <w:fldSimple w:instr=" SEQ Diagrama \* ARABIC ">
+        <w:r>
+          <w:rPr>
+            <w:noProof/>
+          </w:rPr>
+          <w:t>4</w:t>
+        </w:r>
+      </w:fldSimple>
       <w:r>
         <w:t>: Script videRecord.sh</w:t>
       </w:r>
@@ -8381,7 +8594,23 @@
           <w:sz w:val="24"/>
           <w:szCs w:val="24"/>
         </w:rPr>
-        <w:t>La ruta a las librerías FFmpeg y la ruta a la carpeta donde se almacenarán los archivos generados.</w:t>
+        <w:t xml:space="preserve">La ruta a las librerías </w:t>
+      </w:r>
+      <w:proofErr w:type="spellStart"/>
+      <w:r>
+        <w:rPr>
+          <w:sz w:val="24"/>
+          <w:szCs w:val="24"/>
+        </w:rPr>
+        <w:t>FFmpeg</w:t>
+      </w:r>
+      <w:proofErr w:type="spellEnd"/>
+      <w:r>
+        <w:rPr>
+          <w:sz w:val="24"/>
+          <w:szCs w:val="24"/>
+        </w:rPr>
+        <w:t xml:space="preserve"> y la ruta a la carpeta donde se almacenarán los archivos generados.</w:t>
       </w:r>
     </w:p>
     <w:p>
@@ -8676,27 +8905,14 @@
       <w:r>
         <w:t xml:space="preserve">Diagrama </w:t>
       </w:r>
-      <w:r>
-        <w:fldChar w:fldCharType="begin"/>
-      </w:r>
-      <w:r>
-        <w:instrText xml:space="preserve"> SEQ Diagrama \* ARABIC </w:instrText>
-      </w:r>
-      <w:r>
-        <w:fldChar w:fldCharType="separate"/>
-      </w:r>
-      <w:r>
-        <w:rPr>
-          <w:noProof/>
-        </w:rPr>
-        <w:t>5</w:t>
-      </w:r>
-      <w:r>
-        <w:rPr>
-          <w:noProof/>
-        </w:rPr>
-        <w:fldChar w:fldCharType="end"/>
-      </w:r>
+      <w:fldSimple w:instr=" SEQ Diagrama \* ARABIC ">
+        <w:r>
+          <w:rPr>
+            <w:noProof/>
+          </w:rPr>
+          <w:t>5</w:t>
+        </w:r>
+      </w:fldSimple>
       <w:r>
         <w:t>: Script audioRecord.sh</w:t>
       </w:r>
@@ -8817,6 +9033,7 @@
         </w:rPr>
       </w:pPr>
       <w:bookmarkStart w:id="44" w:name="_Toc402510825"/>
+      <w:proofErr w:type="gramStart"/>
       <w:r>
         <w:rPr>
           <w:sz w:val="24"/>
@@ -8832,6 +9049,7 @@
         <w:t>264</w:t>
       </w:r>
       <w:bookmarkEnd w:id="44"/>
+      <w:proofErr w:type="gramEnd"/>
     </w:p>
     <w:p/>
     <w:p>
@@ -9111,19 +9329,44 @@
           <w:szCs w:val="24"/>
         </w:rPr>
       </w:pPr>
-      <w:r>
-        <w:rPr>
-          <w:sz w:val="24"/>
-          <w:szCs w:val="24"/>
-        </w:rPr>
-        <w:t>Preset: Determinan la velocidad de codificación  para el ratio  de compresión</w:t>
-      </w:r>
-      <w:r>
-        <w:rPr>
-          <w:sz w:val="24"/>
-          <w:szCs w:val="24"/>
-        </w:rPr>
-        <w:t>. Un valor bajo de preset ofrece mejor compresión pero necesita más tiempo. En cambio un valor alto, realiza la codificación en muy poco tiempo pero ofrece peor calidad.</w:t>
+      <w:proofErr w:type="spellStart"/>
+      <w:r>
+        <w:rPr>
+          <w:sz w:val="24"/>
+          <w:szCs w:val="24"/>
+        </w:rPr>
+        <w:t>Preset</w:t>
+      </w:r>
+      <w:proofErr w:type="spellEnd"/>
+      <w:r>
+        <w:rPr>
+          <w:sz w:val="24"/>
+          <w:szCs w:val="24"/>
+        </w:rPr>
+        <w:t>: Determinan la velocidad de codificación  para el ratio  de compresión</w:t>
+      </w:r>
+      <w:r>
+        <w:rPr>
+          <w:sz w:val="24"/>
+          <w:szCs w:val="24"/>
+        </w:rPr>
+        <w:t xml:space="preserve">. Un valor bajo de </w:t>
+      </w:r>
+      <w:proofErr w:type="spellStart"/>
+      <w:r>
+        <w:rPr>
+          <w:sz w:val="24"/>
+          <w:szCs w:val="24"/>
+        </w:rPr>
+        <w:t>preset</w:t>
+      </w:r>
+      <w:proofErr w:type="spellEnd"/>
+      <w:r>
+        <w:rPr>
+          <w:sz w:val="24"/>
+          <w:szCs w:val="24"/>
+        </w:rPr>
+        <w:t xml:space="preserve"> ofrece mejor compresión pero necesita más tiempo. En cambio un valor alto, realiza la codificación en muy poco tiempo pero ofrece peor calidad.</w:t>
       </w:r>
     </w:p>
     <w:p>
@@ -9530,12 +9773,21 @@
           <w:szCs w:val="24"/>
         </w:rPr>
       </w:pPr>
-      <w:r>
-        <w:rPr>
-          <w:sz w:val="24"/>
-          <w:szCs w:val="24"/>
-        </w:rPr>
-        <w:t xml:space="preserve">FFmpeg se encarga de todo </w:t>
+      <w:proofErr w:type="spellStart"/>
+      <w:r>
+        <w:rPr>
+          <w:sz w:val="24"/>
+          <w:szCs w:val="24"/>
+        </w:rPr>
+        <w:t>FFmpeg</w:t>
+      </w:r>
+      <w:proofErr w:type="spellEnd"/>
+      <w:r>
+        <w:rPr>
+          <w:sz w:val="24"/>
+          <w:szCs w:val="24"/>
+        </w:rPr>
+        <w:t xml:space="preserve"> se encarga de todo </w:t>
       </w:r>
       <w:r>
         <w:rPr>
@@ -9666,27 +9918,14 @@
       <w:r>
         <w:t xml:space="preserve">Diagrama </w:t>
       </w:r>
-      <w:r>
-        <w:fldChar w:fldCharType="begin"/>
-      </w:r>
-      <w:r>
-        <w:instrText xml:space="preserve"> SEQ Diagrama \* ARABIC </w:instrText>
-      </w:r>
-      <w:r>
-        <w:fldChar w:fldCharType="separate"/>
-      </w:r>
-      <w:r>
-        <w:rPr>
-          <w:noProof/>
-        </w:rPr>
-        <w:t>6</w:t>
-      </w:r>
-      <w:r>
-        <w:rPr>
-          <w:noProof/>
-        </w:rPr>
-        <w:fldChar w:fldCharType="end"/>
-      </w:r>
+      <w:fldSimple w:instr=" SEQ Diagrama \* ARABIC ">
+        <w:r>
+          <w:rPr>
+            <w:noProof/>
+          </w:rPr>
+          <w:t>6</w:t>
+        </w:r>
+      </w:fldSimple>
       <w:r>
         <w:t>: Script fileGeneration.sh</w:t>
       </w:r>
@@ -9741,7 +9980,23 @@
           <w:sz w:val="24"/>
           <w:szCs w:val="24"/>
         </w:rPr>
-        <w:t xml:space="preserve"> se realiza a partir de una un filtro de FFmpeg que realice una copia del video e </w:t>
+        <w:t xml:space="preserve"> se realiza a partir de una un filtro de </w:t>
+      </w:r>
+      <w:proofErr w:type="spellStart"/>
+      <w:r>
+        <w:rPr>
+          <w:sz w:val="24"/>
+          <w:szCs w:val="24"/>
+        </w:rPr>
+        <w:t>FFmpeg</w:t>
+      </w:r>
+      <w:proofErr w:type="spellEnd"/>
+      <w:r>
+        <w:rPr>
+          <w:sz w:val="24"/>
+          <w:szCs w:val="24"/>
+        </w:rPr>
+        <w:t xml:space="preserve"> que realice una copia del video e </w:t>
       </w:r>
       <w:r>
         <w:rPr>
@@ -9831,7 +10086,23 @@
           <w:sz w:val="24"/>
           <w:szCs w:val="24"/>
         </w:rPr>
-        <w:t>, se puede observar el proceso que es llevado a cabo por este script. El cual vaya leyendo de un archivo de texto plano cada una de las entradas (lineas), que tiene este y las va concatenando una tras otra, sobre el mismo archivo final. En la sección Anexo, se puede encontrar un ejemplo de archivo del que leería este script.</w:t>
+        <w:t>, se puede observar el proceso que es llevado a cabo por este script. El cual vaya leyendo de un archivo de texto plano cada una de las entradas (</w:t>
+      </w:r>
+      <w:proofErr w:type="spellStart"/>
+      <w:r>
+        <w:rPr>
+          <w:sz w:val="24"/>
+          <w:szCs w:val="24"/>
+        </w:rPr>
+        <w:t>lineas</w:t>
+      </w:r>
+      <w:proofErr w:type="spellEnd"/>
+      <w:r>
+        <w:rPr>
+          <w:sz w:val="24"/>
+          <w:szCs w:val="24"/>
+        </w:rPr>
+        <w:t>), que tiene este y las va concatenando una tras otra, sobre el mismo archivo final. En la sección Anexo, se puede encontrar un ejemplo de archivo del que leería este script.</w:t>
       </w:r>
     </w:p>
     <w:p>
@@ -9904,30 +10175,14 @@
       <w:r>
         <w:t xml:space="preserve">Diagrama </w:t>
       </w:r>
-      <w:r>
-        <w:fldChar w:fldCharType="begin"/>
-      </w:r>
-      <w:r>
-        <w:instrText xml:space="preserve"> SEQ Diagrama \* ARABIC</w:instrText>
-      </w:r>
-      <w:r>
-        <w:instrText xml:space="preserve"> </w:instrText>
-      </w:r>
-      <w:r>
-        <w:fldChar w:fldCharType="separate"/>
-      </w:r>
-      <w:r>
-        <w:rPr>
-          <w:noProof/>
-        </w:rPr>
-        <w:t>7</w:t>
-      </w:r>
-      <w:r>
-        <w:rPr>
-          <w:noProof/>
-        </w:rPr>
-        <w:fldChar w:fldCharType="end"/>
-      </w:r>
+      <w:fldSimple w:instr=" SEQ Diagrama \* ARABIC ">
+        <w:r>
+          <w:rPr>
+            <w:noProof/>
+          </w:rPr>
+          <w:t>7</w:t>
+        </w:r>
+      </w:fldSimple>
       <w:r>
         <w:t>: Script concat.sh</w:t>
       </w:r>
@@ -10118,12 +10373,21 @@
         </w:rPr>
         <w:t xml:space="preserve">sobre </w:t>
       </w:r>
-      <w:r>
-        <w:rPr>
-          <w:sz w:val="24"/>
-          <w:szCs w:val="24"/>
-        </w:rPr>
-        <w:t>una archivo de salida.</w:t>
+      <w:proofErr w:type="gramStart"/>
+      <w:r>
+        <w:rPr>
+          <w:sz w:val="24"/>
+          <w:szCs w:val="24"/>
+        </w:rPr>
+        <w:t>una</w:t>
+      </w:r>
+      <w:proofErr w:type="gramEnd"/>
+      <w:r>
+        <w:rPr>
+          <w:sz w:val="24"/>
+          <w:szCs w:val="24"/>
+        </w:rPr>
+        <w:t xml:space="preserve"> archivo de salida.</w:t>
       </w:r>
       <w:r>
         <w:rPr>
@@ -10188,7 +10452,7 @@
       <w:pPr>
         <w:jc w:val="both"/>
         <w:rPr>
-          <w:rFonts w:ascii="Cambria Math" w:hAnsi="Cambria Math" w:hint="eastAsia"/>
+          <w:rFonts w:ascii="Cambria Math" w:hAnsi="Cambria Math"/>
           <w:sz w:val="24"/>
           <w:szCs w:val="24"/>
           <w:oMath/>
@@ -10397,29 +10661,32 @@
       <w:r>
         <w:t xml:space="preserve">Figura </w:t>
       </w:r>
-      <w:r>
-        <w:fldChar w:fldCharType="begin"/>
-      </w:r>
-      <w:r>
-        <w:instrText xml:space="preserve"> SEQ Figura \* ARABIC </w:instrText>
-      </w:r>
-      <w:r>
-        <w:fldChar w:fldCharType="separate"/>
-      </w:r>
-      <w:r>
-        <w:rPr>
-          <w:noProof/>
-        </w:rPr>
-        <w:t>1</w:t>
-      </w:r>
-      <w:r>
-        <w:rPr>
-          <w:noProof/>
-        </w:rPr>
-        <w:fldChar w:fldCharType="end"/>
-      </w:r>
-      <w:r>
-        <w:t>: Superposicón de la pantalla pricipal y la auxiliar</w:t>
+      <w:fldSimple w:instr=" SEQ Figura \* ARABIC ">
+        <w:r>
+          <w:rPr>
+            <w:noProof/>
+          </w:rPr>
+          <w:t>1</w:t>
+        </w:r>
+      </w:fldSimple>
+      <w:r>
+        <w:t xml:space="preserve">: </w:t>
+      </w:r>
+      <w:proofErr w:type="spellStart"/>
+      <w:r>
+        <w:t>Superposicón</w:t>
+      </w:r>
+      <w:proofErr w:type="spellEnd"/>
+      <w:r>
+        <w:t xml:space="preserve"> de la pantalla </w:t>
+      </w:r>
+      <w:proofErr w:type="spellStart"/>
+      <w:r>
+        <w:t>pricipal</w:t>
+      </w:r>
+      <w:proofErr w:type="spellEnd"/>
+      <w:r>
+        <w:t xml:space="preserve"> y la auxiliar</w:t>
       </w:r>
       <w:bookmarkEnd w:id="53"/>
       <w:bookmarkEnd w:id="54"/>
@@ -10525,21 +10792,69 @@
           <w:sz w:val="24"/>
           <w:szCs w:val="24"/>
         </w:rPr>
-        <w:t>VLC es un reproductor multimedia y framework multimedia libre y de código abierto desarr</w:t>
-      </w:r>
-      <w:r>
-        <w:rPr>
-          <w:sz w:val="24"/>
-          <w:szCs w:val="24"/>
-        </w:rPr>
-        <w:t>ollado por el proyecto VideoLAN y h</w:t>
-      </w:r>
-      <w:r>
-        <w:rPr>
-          <w:sz w:val="24"/>
-          <w:szCs w:val="24"/>
-        </w:rPr>
-        <w:t>ace uso de las herramientas FFmpeg. Es un programa multiplataforma con versiones para Windows, OS X y GNU/Linux, y que es capaz de reproducir casi cualquier formato de video sin necesidad de instalar ningún códec externo adicional, y con sus resoluciones nativas</w:t>
+        <w:t xml:space="preserve">VLC es un reproductor multimedia y </w:t>
+      </w:r>
+      <w:proofErr w:type="spellStart"/>
+      <w:r>
+        <w:rPr>
+          <w:sz w:val="24"/>
+          <w:szCs w:val="24"/>
+        </w:rPr>
+        <w:t>framework</w:t>
+      </w:r>
+      <w:proofErr w:type="spellEnd"/>
+      <w:r>
+        <w:rPr>
+          <w:sz w:val="24"/>
+          <w:szCs w:val="24"/>
+        </w:rPr>
+        <w:t xml:space="preserve"> multimedia libre y de código abierto desarr</w:t>
+      </w:r>
+      <w:r>
+        <w:rPr>
+          <w:sz w:val="24"/>
+          <w:szCs w:val="24"/>
+        </w:rPr>
+        <w:t xml:space="preserve">ollado por el proyecto </w:t>
+      </w:r>
+      <w:proofErr w:type="spellStart"/>
+      <w:r>
+        <w:rPr>
+          <w:sz w:val="24"/>
+          <w:szCs w:val="24"/>
+        </w:rPr>
+        <w:t>VideoLAN</w:t>
+      </w:r>
+      <w:proofErr w:type="spellEnd"/>
+      <w:r>
+        <w:rPr>
+          <w:sz w:val="24"/>
+          <w:szCs w:val="24"/>
+        </w:rPr>
+        <w:t xml:space="preserve"> y h</w:t>
+      </w:r>
+      <w:r>
+        <w:rPr>
+          <w:sz w:val="24"/>
+          <w:szCs w:val="24"/>
+        </w:rPr>
+        <w:t xml:space="preserve">ace uso de las herramientas </w:t>
+      </w:r>
+      <w:proofErr w:type="spellStart"/>
+      <w:r>
+        <w:rPr>
+          <w:sz w:val="24"/>
+          <w:szCs w:val="24"/>
+        </w:rPr>
+        <w:t>FFmpeg</w:t>
+      </w:r>
+      <w:proofErr w:type="spellEnd"/>
+      <w:r>
+        <w:rPr>
+          <w:sz w:val="24"/>
+          <w:szCs w:val="24"/>
+        </w:rPr>
+        <w:t>. Es un programa multiplataforma con versiones para Windows, OS X y GNU/Linux, y que es capaz de reproducir casi cualquier formato de video sin necesidad de instalar ningún códec externo adicional, y con sus resoluciones nativas</w:t>
       </w:r>
       <w:r>
         <w:rPr>
@@ -10640,7 +10955,23 @@
           <w:sz w:val="24"/>
           <w:szCs w:val="24"/>
         </w:rPr>
-        <w:t xml:space="preserve">En el diagrama 8, se puede observar el proceso que es llevado a cabo por este script. En el se puede comprobar como el </w:t>
+        <w:t xml:space="preserve">En el diagrama 8, se puede observar el proceso que es llevado a cabo por este script. En </w:t>
+      </w:r>
+      <w:proofErr w:type="spellStart"/>
+      <w:r>
+        <w:rPr>
+          <w:sz w:val="24"/>
+          <w:szCs w:val="24"/>
+        </w:rPr>
+        <w:t>el</w:t>
+      </w:r>
+      <w:proofErr w:type="spellEnd"/>
+      <w:r>
+        <w:rPr>
+          <w:sz w:val="24"/>
+          <w:szCs w:val="24"/>
+        </w:rPr>
+        <w:t xml:space="preserve"> se puede comprobar como el </w:t>
       </w:r>
       <w:r>
         <w:rPr>
@@ -10822,27 +11153,14 @@
       <w:r>
         <w:t xml:space="preserve">Diagrama </w:t>
       </w:r>
-      <w:r>
-        <w:fldChar w:fldCharType="begin"/>
-      </w:r>
-      <w:r>
-        <w:instrText xml:space="preserve"> SEQ Diagrama \* ARABIC </w:instrText>
-      </w:r>
-      <w:r>
-        <w:fldChar w:fldCharType="separate"/>
-      </w:r>
-      <w:r>
-        <w:rPr>
-          <w:noProof/>
-        </w:rPr>
-        <w:t>8</w:t>
-      </w:r>
-      <w:r>
-        <w:rPr>
-          <w:noProof/>
-        </w:rPr>
-        <w:fldChar w:fldCharType="end"/>
-      </w:r>
+      <w:fldSimple w:instr=" SEQ Diagrama \* ARABIC ">
+        <w:r>
+          <w:rPr>
+            <w:noProof/>
+          </w:rPr>
+          <w:t>8</w:t>
+        </w:r>
+      </w:fldSimple>
       <w:r>
         <w:t>: Script launchVLC.sh</w:t>
       </w:r>
@@ -10984,27 +11302,14 @@
       <w:r>
         <w:t xml:space="preserve">Figura </w:t>
       </w:r>
-      <w:r>
-        <w:fldChar w:fldCharType="begin"/>
-      </w:r>
-      <w:r>
-        <w:instrText xml:space="preserve"> SEQ Figura \* ARABIC </w:instrText>
-      </w:r>
-      <w:r>
-        <w:fldChar w:fldCharType="separate"/>
-      </w:r>
-      <w:r>
-        <w:rPr>
-          <w:noProof/>
-        </w:rPr>
-        <w:t>2</w:t>
-      </w:r>
-      <w:r>
-        <w:rPr>
-          <w:noProof/>
-        </w:rPr>
-        <w:fldChar w:fldCharType="end"/>
-      </w:r>
+      <w:fldSimple w:instr=" SEQ Figura \* ARABIC ">
+        <w:r>
+          <w:rPr>
+            <w:noProof/>
+          </w:rPr>
+          <w:t>2</w:t>
+        </w:r>
+      </w:fldSimple>
       <w:r>
         <w:t xml:space="preserve">: </w:t>
       </w:r>
@@ -11083,7 +11388,23 @@
           <w:sz w:val="24"/>
           <w:szCs w:val="24"/>
         </w:rPr>
-        <w:t>Grabación: la herramienta empleada para todo el proceso de captura de video y audio, grabación y procesado de este fue realizado a través del conjunto de librerías y programas FFmpeg.</w:t>
+        <w:t xml:space="preserve">Grabación: la herramienta empleada para todo el proceso de captura de video y audio, grabación y procesado de este fue realizado a través del conjunto de librerías y programas </w:t>
+      </w:r>
+      <w:proofErr w:type="spellStart"/>
+      <w:r>
+        <w:rPr>
+          <w:sz w:val="24"/>
+          <w:szCs w:val="24"/>
+        </w:rPr>
+        <w:t>FFmpeg</w:t>
+      </w:r>
+      <w:proofErr w:type="spellEnd"/>
+      <w:r>
+        <w:rPr>
+          <w:sz w:val="24"/>
+          <w:szCs w:val="24"/>
+        </w:rPr>
+        <w:t>.</w:t>
       </w:r>
     </w:p>
     <w:p>
@@ -11104,7 +11425,23 @@
           <w:sz w:val="24"/>
           <w:szCs w:val="24"/>
         </w:rPr>
-        <w:t>Reproducción: la herramienta empleada para la reproducción multipantalla sincronizada y con opciones en el equipo original es VLC.</w:t>
+        <w:t xml:space="preserve">Reproducción: la herramienta empleada para la reproducción </w:t>
+      </w:r>
+      <w:proofErr w:type="spellStart"/>
+      <w:r>
+        <w:rPr>
+          <w:sz w:val="24"/>
+          <w:szCs w:val="24"/>
+        </w:rPr>
+        <w:t>multipantalla</w:t>
+      </w:r>
+      <w:proofErr w:type="spellEnd"/>
+      <w:r>
+        <w:rPr>
+          <w:sz w:val="24"/>
+          <w:szCs w:val="24"/>
+        </w:rPr>
+        <w:t xml:space="preserve"> sincronizada y con opciones en el equipo original es VLC.</w:t>
       </w:r>
     </w:p>
     <w:p>
@@ -11196,12 +11533,14 @@
       <w:bookmarkStart w:id="64" w:name="_Toc402169741"/>
       <w:bookmarkStart w:id="65" w:name="_Ref402431509"/>
       <w:bookmarkStart w:id="66" w:name="_Toc402510833"/>
+      <w:proofErr w:type="spellStart"/>
       <w:r>
         <w:t>FFmpeg</w:t>
       </w:r>
       <w:bookmarkEnd w:id="64"/>
       <w:bookmarkEnd w:id="65"/>
       <w:bookmarkEnd w:id="66"/>
+      <w:proofErr w:type="spellEnd"/>
     </w:p>
     <w:p/>
     <w:p>
@@ -11217,32 +11556,176 @@
           <w:sz w:val="24"/>
           <w:szCs w:val="24"/>
         </w:rPr>
-        <w:t xml:space="preserve">Es un proyecto de software libre que ofrece un conjunto de librerías y programas para el manejo de datos multimedia. Está liberado bajo una licencia de software libre GNU Lesser General Public License 2.1+ o GNU General Public License 2+ (dependiendo de las bibliotecas que estén incluidas). </w:t>
-      </w:r>
-    </w:p>
-    <w:p>
-      <w:pPr>
-        <w:jc w:val="both"/>
-        <w:rPr>
-          <w:sz w:val="24"/>
-          <w:szCs w:val="24"/>
-        </w:rPr>
-      </w:pPr>
-    </w:p>
-    <w:p>
-      <w:pPr>
-        <w:jc w:val="both"/>
-        <w:rPr>
-          <w:sz w:val="24"/>
-          <w:szCs w:val="24"/>
-        </w:rPr>
-      </w:pPr>
-      <w:r>
-        <w:rPr>
-          <w:sz w:val="24"/>
-          <w:szCs w:val="24"/>
-        </w:rPr>
-        <w:t>El proyecto está compuesto por un conjunto de herramientas que pueden funcionar tanto de forma independiente como en conjunto para llegar a ofrecer un una solución total. Está formado por ffmpeg, ffserver, ffplay y ffprobe.</w:t>
+        <w:t xml:space="preserve">Es un proyecto de software libre que ofrece un conjunto de librerías y programas para el manejo de datos multimedia. Está liberado bajo una licencia de software libre GNU </w:t>
+      </w:r>
+      <w:proofErr w:type="spellStart"/>
+      <w:r>
+        <w:rPr>
+          <w:sz w:val="24"/>
+          <w:szCs w:val="24"/>
+        </w:rPr>
+        <w:t>Lesser</w:t>
+      </w:r>
+      <w:proofErr w:type="spellEnd"/>
+      <w:r>
+        <w:rPr>
+          <w:sz w:val="24"/>
+          <w:szCs w:val="24"/>
+        </w:rPr>
+        <w:t xml:space="preserve"> General </w:t>
+      </w:r>
+      <w:proofErr w:type="spellStart"/>
+      <w:r>
+        <w:rPr>
+          <w:sz w:val="24"/>
+          <w:szCs w:val="24"/>
+        </w:rPr>
+        <w:t>Public</w:t>
+      </w:r>
+      <w:proofErr w:type="spellEnd"/>
+      <w:r>
+        <w:rPr>
+          <w:sz w:val="24"/>
+          <w:szCs w:val="24"/>
+        </w:rPr>
+        <w:t xml:space="preserve"> </w:t>
+      </w:r>
+      <w:proofErr w:type="spellStart"/>
+      <w:r>
+        <w:rPr>
+          <w:sz w:val="24"/>
+          <w:szCs w:val="24"/>
+        </w:rPr>
+        <w:t>License</w:t>
+      </w:r>
+      <w:proofErr w:type="spellEnd"/>
+      <w:r>
+        <w:rPr>
+          <w:sz w:val="24"/>
+          <w:szCs w:val="24"/>
+        </w:rPr>
+        <w:t xml:space="preserve"> 2.1+ o GNU General </w:t>
+      </w:r>
+      <w:proofErr w:type="spellStart"/>
+      <w:r>
+        <w:rPr>
+          <w:sz w:val="24"/>
+          <w:szCs w:val="24"/>
+        </w:rPr>
+        <w:t>Public</w:t>
+      </w:r>
+      <w:proofErr w:type="spellEnd"/>
+      <w:r>
+        <w:rPr>
+          <w:sz w:val="24"/>
+          <w:szCs w:val="24"/>
+        </w:rPr>
+        <w:t xml:space="preserve"> </w:t>
+      </w:r>
+      <w:proofErr w:type="spellStart"/>
+      <w:r>
+        <w:rPr>
+          <w:sz w:val="24"/>
+          <w:szCs w:val="24"/>
+        </w:rPr>
+        <w:t>License</w:t>
+      </w:r>
+      <w:proofErr w:type="spellEnd"/>
+      <w:r>
+        <w:rPr>
+          <w:sz w:val="24"/>
+          <w:szCs w:val="24"/>
+        </w:rPr>
+        <w:t xml:space="preserve"> 2+ (dependiendo de las bibliotecas que estén incluidas). </w:t>
+      </w:r>
+    </w:p>
+    <w:p>
+      <w:pPr>
+        <w:jc w:val="both"/>
+        <w:rPr>
+          <w:sz w:val="24"/>
+          <w:szCs w:val="24"/>
+        </w:rPr>
+      </w:pPr>
+    </w:p>
+    <w:p>
+      <w:pPr>
+        <w:jc w:val="both"/>
+        <w:rPr>
+          <w:sz w:val="24"/>
+          <w:szCs w:val="24"/>
+        </w:rPr>
+      </w:pPr>
+      <w:r>
+        <w:rPr>
+          <w:sz w:val="24"/>
+          <w:szCs w:val="24"/>
+        </w:rPr>
+        <w:t xml:space="preserve">El proyecto está compuesto por un conjunto de herramientas que pueden funcionar tanto de forma independiente como en conjunto para llegar a ofrecer un una solución total. Está formado por </w:t>
+      </w:r>
+      <w:proofErr w:type="spellStart"/>
+      <w:r>
+        <w:rPr>
+          <w:sz w:val="24"/>
+          <w:szCs w:val="24"/>
+        </w:rPr>
+        <w:t>ffmpeg</w:t>
+      </w:r>
+      <w:proofErr w:type="spellEnd"/>
+      <w:r>
+        <w:rPr>
+          <w:sz w:val="24"/>
+          <w:szCs w:val="24"/>
+        </w:rPr>
+        <w:t xml:space="preserve">, </w:t>
+      </w:r>
+      <w:proofErr w:type="spellStart"/>
+      <w:r>
+        <w:rPr>
+          <w:sz w:val="24"/>
+          <w:szCs w:val="24"/>
+        </w:rPr>
+        <w:t>ffserver</w:t>
+      </w:r>
+      <w:proofErr w:type="spellEnd"/>
+      <w:r>
+        <w:rPr>
+          <w:sz w:val="24"/>
+          <w:szCs w:val="24"/>
+        </w:rPr>
+        <w:t xml:space="preserve">, </w:t>
+      </w:r>
+      <w:proofErr w:type="spellStart"/>
+      <w:r>
+        <w:rPr>
+          <w:sz w:val="24"/>
+          <w:szCs w:val="24"/>
+        </w:rPr>
+        <w:t>ffplay</w:t>
+      </w:r>
+      <w:proofErr w:type="spellEnd"/>
+      <w:r>
+        <w:rPr>
+          <w:sz w:val="24"/>
+          <w:szCs w:val="24"/>
+        </w:rPr>
+        <w:t xml:space="preserve"> y </w:t>
+      </w:r>
+      <w:proofErr w:type="spellStart"/>
+      <w:r>
+        <w:rPr>
+          <w:sz w:val="24"/>
+          <w:szCs w:val="24"/>
+        </w:rPr>
+        <w:t>ffprobe</w:t>
+      </w:r>
+      <w:proofErr w:type="spellEnd"/>
+      <w:r>
+        <w:rPr>
+          <w:sz w:val="24"/>
+          <w:szCs w:val="24"/>
+        </w:rPr>
+        <w:t>.</w:t>
       </w:r>
     </w:p>
     <w:p>
@@ -11264,11 +11747,15 @@
       </w:pPr>
       <w:bookmarkStart w:id="67" w:name="_Toc402169742"/>
       <w:bookmarkStart w:id="68" w:name="_Toc402510834"/>
+      <w:proofErr w:type="spellStart"/>
+      <w:proofErr w:type="gramStart"/>
       <w:r>
         <w:t>ffmpeg</w:t>
       </w:r>
       <w:bookmarkEnd w:id="67"/>
       <w:bookmarkEnd w:id="68"/>
+      <w:proofErr w:type="spellEnd"/>
+      <w:proofErr w:type="gramEnd"/>
     </w:p>
     <w:p>
       <w:pPr>
@@ -11313,8 +11800,9 @@
           <w:sz w:val="24"/>
           <w:szCs w:val="24"/>
         </w:rPr>
-        <w:t xml:space="preserve"> de “línea de comandos”  para convertir audio o video de un formato a otro, que también es capaz de grabar de una fuente en directo audio/video. También puede convertir entre tasas arbitrarias de muestro y modificar el tamaño sobre la marcha con filtros de alta calidad.</w:t>
-      </w:r>
+        <w:t xml:space="preserve"> de “línea de comandos”  para convertir audio o video de un formato a otro, que también es capaz de grabar de una fuente en directo audio/video. También puede convertir entre tasas arbitrarias de muestro y modificar el tamaño sobre la marcha con filtros de alta calidad</w:t>
+      </w:r>
+      <w:proofErr w:type="gramStart"/>
       <w:r>
         <w:rPr>
           <w:sz w:val="24"/>
@@ -11322,46 +11810,95 @@
         </w:rPr>
         <w:t>.</w:t>
       </w:r>
-    </w:p>
-    <w:p>
-      <w:pPr>
-        <w:jc w:val="both"/>
-        <w:rPr>
-          <w:sz w:val="24"/>
-          <w:szCs w:val="24"/>
-        </w:rPr>
-      </w:pPr>
-      <w:r>
-        <w:rPr>
-          <w:sz w:val="24"/>
-          <w:szCs w:val="24"/>
-        </w:rPr>
-        <w:t>ffmpeg es capaz de leer de un conjunto de entradas arbitrarias, a los que considera “archivos”, los cuales pueden ser archivos comunes, dispositivos grabadores, ‘pipes’, flujos audiovisuales online, etc., especificados por la opción “-i”, y también es capaz de escribir a un número arbitrario de salidas a las que también define como “archivo”. Todo lo que encuentra en la línea de comandos que no puede interpretar como una opción de funcionamiento lo considera como nombres para los diferentes archivos de salida.</w:t>
-      </w:r>
-    </w:p>
-    <w:p>
-      <w:pPr>
-        <w:jc w:val="both"/>
-        <w:rPr>
-          <w:sz w:val="24"/>
-          <w:szCs w:val="24"/>
-        </w:rPr>
-      </w:pPr>
-    </w:p>
-    <w:p>
-      <w:pPr>
-        <w:jc w:val="both"/>
-        <w:rPr>
-          <w:sz w:val="24"/>
-          <w:szCs w:val="24"/>
-        </w:rPr>
-      </w:pPr>
-      <w:r>
-        <w:rPr>
-          <w:sz w:val="24"/>
-          <w:szCs w:val="24"/>
-        </w:rPr>
-        <w:t xml:space="preserve"> El proceso de transcodificación empleado por ffmpeg para cada archivo de salida  puede ser descrito por el siguiente diagrama:</w:t>
+      <w:r>
+        <w:rPr>
+          <w:sz w:val="24"/>
+          <w:szCs w:val="24"/>
+        </w:rPr>
+        <w:t>.</w:t>
+      </w:r>
+      <w:proofErr w:type="gramEnd"/>
+    </w:p>
+    <w:p>
+      <w:pPr>
+        <w:jc w:val="both"/>
+        <w:rPr>
+          <w:sz w:val="24"/>
+          <w:szCs w:val="24"/>
+        </w:rPr>
+      </w:pPr>
+      <w:proofErr w:type="spellStart"/>
+      <w:r>
+        <w:rPr>
+          <w:sz w:val="24"/>
+          <w:szCs w:val="24"/>
+        </w:rPr>
+        <w:t>ffmpeg</w:t>
+      </w:r>
+      <w:proofErr w:type="spellEnd"/>
+      <w:r>
+        <w:rPr>
+          <w:sz w:val="24"/>
+          <w:szCs w:val="24"/>
+        </w:rPr>
+        <w:t xml:space="preserve"> es capaz de leer de un conjunto de entradas arbitrarias, a los que considera “archivos”, los cuales pueden ser archivos comunes, dispositivos grabadores, ‘pipes’, flujos audiovisuales online, etc., especificados por la opción “-i”, y también es capaz de escribir a un número arbitrario de salidas a las que también define como “archivo”. Todo lo que encuentra en la línea de comandos que no puede interpretar como una opción de funcionamiento lo considera como nombres para los diferentes archivos de salida.</w:t>
+      </w:r>
+    </w:p>
+    <w:p>
+      <w:pPr>
+        <w:jc w:val="both"/>
+        <w:rPr>
+          <w:sz w:val="24"/>
+          <w:szCs w:val="24"/>
+        </w:rPr>
+      </w:pPr>
+    </w:p>
+    <w:p>
+      <w:pPr>
+        <w:jc w:val="both"/>
+        <w:rPr>
+          <w:sz w:val="24"/>
+          <w:szCs w:val="24"/>
+        </w:rPr>
+      </w:pPr>
+      <w:r>
+        <w:rPr>
+          <w:sz w:val="24"/>
+          <w:szCs w:val="24"/>
+        </w:rPr>
+        <w:t xml:space="preserve"> El proceso de </w:t>
+      </w:r>
+      <w:proofErr w:type="spellStart"/>
+      <w:r>
+        <w:rPr>
+          <w:sz w:val="24"/>
+          <w:szCs w:val="24"/>
+        </w:rPr>
+        <w:t>transcodificación</w:t>
+      </w:r>
+      <w:proofErr w:type="spellEnd"/>
+      <w:r>
+        <w:rPr>
+          <w:sz w:val="24"/>
+          <w:szCs w:val="24"/>
+        </w:rPr>
+        <w:t xml:space="preserve"> empleado por </w:t>
+      </w:r>
+      <w:proofErr w:type="spellStart"/>
+      <w:r>
+        <w:rPr>
+          <w:sz w:val="24"/>
+          <w:szCs w:val="24"/>
+        </w:rPr>
+        <w:t>ffmpeg</w:t>
+      </w:r>
+      <w:proofErr w:type="spellEnd"/>
+      <w:r>
+        <w:rPr>
+          <w:sz w:val="24"/>
+          <w:szCs w:val="24"/>
+        </w:rPr>
+        <w:t xml:space="preserve"> para cada archivo de salida  puede ser descrito por el siguiente diagrama:</w:t>
       </w:r>
     </w:p>
     <w:p>
@@ -11436,100 +11973,231 @@
       <w:r>
         <w:t xml:space="preserve">Diagrama </w:t>
       </w:r>
-      <w:r>
-        <w:fldChar w:fldCharType="begin"/>
-      </w:r>
-      <w:r>
-        <w:instrText xml:space="preserve"> SEQ Diagrama \* ARABIC </w:instrText>
-      </w:r>
-      <w:r>
-        <w:fldChar w:fldCharType="separate"/>
-      </w:r>
-      <w:r>
-        <w:rPr>
-          <w:noProof/>
-        </w:rPr>
-        <w:t>9</w:t>
-      </w:r>
-      <w:r>
-        <w:rPr>
-          <w:noProof/>
-        </w:rPr>
-        <w:fldChar w:fldCharType="end"/>
-      </w:r>
+      <w:fldSimple w:instr=" SEQ Diagrama \* ARABIC ">
+        <w:r>
+          <w:rPr>
+            <w:noProof/>
+          </w:rPr>
+          <w:t>9</w:t>
+        </w:r>
+      </w:fldSimple>
       <w:r>
         <w:t xml:space="preserve">: </w:t>
       </w:r>
       <w:r>
-        <w:t>Tratamiento de archivos multimedia por parte de FFmpeg</w:t>
+        <w:t xml:space="preserve">Tratamiento de archivos multimedia por parte de </w:t>
+      </w:r>
+      <w:proofErr w:type="spellStart"/>
+      <w:r>
+        <w:t>FFmpeg</w:t>
       </w:r>
       <w:bookmarkEnd w:id="69"/>
       <w:bookmarkEnd w:id="70"/>
-    </w:p>
-    <w:p>
-      <w:pPr>
-        <w:jc w:val="both"/>
-        <w:rPr>
-          <w:sz w:val="24"/>
-          <w:szCs w:val="24"/>
-        </w:rPr>
-      </w:pPr>
-    </w:p>
-    <w:p>
-      <w:pPr>
-        <w:jc w:val="both"/>
-        <w:rPr>
-          <w:sz w:val="24"/>
-          <w:szCs w:val="24"/>
-        </w:rPr>
-      </w:pPr>
-      <w:r>
-        <w:rPr>
-          <w:sz w:val="24"/>
-          <w:szCs w:val="24"/>
-        </w:rPr>
-        <w:t>ffmpeg llama a la librería “libavformat” (contiene los demultiplexadores) para que lean los archivos de entrada y genere los paquetes contenedores de los datos codificados. Cuando se encuentra con múltiples archivos de enrtada, ffmpeg intenta mantenerlos sincronizados mediante el seguimiento  de la muestra  de tiempo más baja de cualquier flujo de entrada activo.</w:t>
-      </w:r>
-    </w:p>
-    <w:p>
-      <w:pPr>
-        <w:jc w:val="both"/>
-        <w:rPr>
-          <w:sz w:val="24"/>
-          <w:szCs w:val="24"/>
-        </w:rPr>
-      </w:pPr>
-      <w:r>
-        <w:rPr>
-          <w:sz w:val="24"/>
-          <w:szCs w:val="24"/>
-        </w:rPr>
-        <w:t>Los paquetes codificados son posteriormente pasados al decodificador (a menos que una opción haya sido escogida previamente, para el uso de los paquetes originales). El decodificador produce tramas descomprimidas (video y audioW puro) las cuales pueden ser procesadas posteriormente mediante filtros. A continuación, las tramas son pasadas al codificador, el cual genera paquetes con la codificación deseada. Finalmente estos son pasados al multiplexador, el cual tiene por última tarea la de escribir los paquetes codificados al archivo de salida.</w:t>
-      </w:r>
-    </w:p>
-    <w:p>
-      <w:pPr>
-        <w:jc w:val="both"/>
-        <w:rPr>
-          <w:sz w:val="24"/>
-          <w:szCs w:val="24"/>
-        </w:rPr>
-      </w:pPr>
-    </w:p>
-    <w:p>
-      <w:pPr>
-        <w:jc w:val="both"/>
-        <w:rPr>
-          <w:sz w:val="24"/>
-          <w:szCs w:val="24"/>
-        </w:rPr>
-      </w:pPr>
-      <w:r>
-        <w:rPr>
-          <w:sz w:val="24"/>
-          <w:szCs w:val="24"/>
-        </w:rPr>
-        <w:t>El proceso de filtrado es el encargado de tratar con las tramas de video y audio puro mediante un conjunto muy variado de filtros que permiten realizar diferentes tareas.  Estos filtros se encuentran en la librería libavfilter. FFmpeg distingue entre dos tipos de filtros gráficos, los simples y los compuestos.</w:t>
+      <w:proofErr w:type="spellEnd"/>
+    </w:p>
+    <w:p>
+      <w:pPr>
+        <w:jc w:val="both"/>
+        <w:rPr>
+          <w:sz w:val="24"/>
+          <w:szCs w:val="24"/>
+        </w:rPr>
+      </w:pPr>
+    </w:p>
+    <w:p>
+      <w:pPr>
+        <w:jc w:val="both"/>
+        <w:rPr>
+          <w:sz w:val="24"/>
+          <w:szCs w:val="24"/>
+        </w:rPr>
+      </w:pPr>
+      <w:proofErr w:type="spellStart"/>
+      <w:proofErr w:type="gramStart"/>
+      <w:r>
+        <w:rPr>
+          <w:sz w:val="24"/>
+          <w:szCs w:val="24"/>
+        </w:rPr>
+        <w:t>ffmpeg</w:t>
+      </w:r>
+      <w:proofErr w:type="spellEnd"/>
+      <w:proofErr w:type="gramEnd"/>
+      <w:r>
+        <w:rPr>
+          <w:sz w:val="24"/>
+          <w:szCs w:val="24"/>
+        </w:rPr>
+        <w:t xml:space="preserve"> llama a la librería “</w:t>
+      </w:r>
+      <w:proofErr w:type="spellStart"/>
+      <w:r>
+        <w:rPr>
+          <w:sz w:val="24"/>
+          <w:szCs w:val="24"/>
+        </w:rPr>
+        <w:t>libavformat</w:t>
+      </w:r>
+      <w:proofErr w:type="spellEnd"/>
+      <w:r>
+        <w:rPr>
+          <w:sz w:val="24"/>
+          <w:szCs w:val="24"/>
+        </w:rPr>
+        <w:t xml:space="preserve">” (contiene los </w:t>
+      </w:r>
+      <w:proofErr w:type="spellStart"/>
+      <w:r>
+        <w:rPr>
+          <w:sz w:val="24"/>
+          <w:szCs w:val="24"/>
+        </w:rPr>
+        <w:t>demultiplexadores</w:t>
+      </w:r>
+      <w:proofErr w:type="spellEnd"/>
+      <w:r>
+        <w:rPr>
+          <w:sz w:val="24"/>
+          <w:szCs w:val="24"/>
+        </w:rPr>
+        <w:t xml:space="preserve">) para que lean los archivos de entrada y genere los paquetes contenedores de los datos codificados. Cuando se encuentra con múltiples archivos de </w:t>
+      </w:r>
+      <w:proofErr w:type="spellStart"/>
+      <w:r>
+        <w:rPr>
+          <w:sz w:val="24"/>
+          <w:szCs w:val="24"/>
+        </w:rPr>
+        <w:t>enrtada</w:t>
+      </w:r>
+      <w:proofErr w:type="spellEnd"/>
+      <w:r>
+        <w:rPr>
+          <w:sz w:val="24"/>
+          <w:szCs w:val="24"/>
+        </w:rPr>
+        <w:t xml:space="preserve">, </w:t>
+      </w:r>
+      <w:proofErr w:type="spellStart"/>
+      <w:r>
+        <w:rPr>
+          <w:sz w:val="24"/>
+          <w:szCs w:val="24"/>
+        </w:rPr>
+        <w:t>ffmpeg</w:t>
+      </w:r>
+      <w:proofErr w:type="spellEnd"/>
+      <w:r>
+        <w:rPr>
+          <w:sz w:val="24"/>
+          <w:szCs w:val="24"/>
+        </w:rPr>
+        <w:t xml:space="preserve"> intenta mantenerlos sincronizados mediante el seguimiento  de la muestra  de tiempo más baja de cualquier flujo de entrada activo.</w:t>
+      </w:r>
+    </w:p>
+    <w:p>
+      <w:pPr>
+        <w:jc w:val="both"/>
+        <w:rPr>
+          <w:sz w:val="24"/>
+          <w:szCs w:val="24"/>
+        </w:rPr>
+      </w:pPr>
+      <w:r>
+        <w:rPr>
+          <w:sz w:val="24"/>
+          <w:szCs w:val="24"/>
+        </w:rPr>
+        <w:t xml:space="preserve">Los paquetes codificados son posteriormente pasados al decodificador (a menos que una opción haya sido escogida previamente, para el uso de los paquetes originales). El decodificador produce tramas descomprimidas (video y </w:t>
+      </w:r>
+      <w:proofErr w:type="spellStart"/>
+      <w:r>
+        <w:rPr>
+          <w:sz w:val="24"/>
+          <w:szCs w:val="24"/>
+        </w:rPr>
+        <w:t>audioW</w:t>
+      </w:r>
+      <w:proofErr w:type="spellEnd"/>
+      <w:r>
+        <w:rPr>
+          <w:sz w:val="24"/>
+          <w:szCs w:val="24"/>
+        </w:rPr>
+        <w:t xml:space="preserve"> puro) las cuales pueden ser procesadas posteriormente mediante filtros. A continuación, las tramas son pasadas al codificador, el cual genera paquetes con la codificación deseada. Finalmente estos son pasados al </w:t>
+      </w:r>
+      <w:proofErr w:type="spellStart"/>
+      <w:r>
+        <w:rPr>
+          <w:sz w:val="24"/>
+          <w:szCs w:val="24"/>
+        </w:rPr>
+        <w:t>multiplexador</w:t>
+      </w:r>
+      <w:proofErr w:type="spellEnd"/>
+      <w:r>
+        <w:rPr>
+          <w:sz w:val="24"/>
+          <w:szCs w:val="24"/>
+        </w:rPr>
+        <w:t>, el cual tiene por última tarea la de escribir los paquetes codificados al archivo de salida.</w:t>
+      </w:r>
+    </w:p>
+    <w:p>
+      <w:pPr>
+        <w:jc w:val="both"/>
+        <w:rPr>
+          <w:sz w:val="24"/>
+          <w:szCs w:val="24"/>
+        </w:rPr>
+      </w:pPr>
+    </w:p>
+    <w:p>
+      <w:pPr>
+        <w:jc w:val="both"/>
+        <w:rPr>
+          <w:sz w:val="24"/>
+          <w:szCs w:val="24"/>
+        </w:rPr>
+      </w:pPr>
+      <w:r>
+        <w:rPr>
+          <w:sz w:val="24"/>
+          <w:szCs w:val="24"/>
+        </w:rPr>
+        <w:t xml:space="preserve">El proceso de filtrado es el encargado de tratar con las tramas de video y audio puro mediante un conjunto muy variado de filtros que permiten realizar diferentes tareas.  Estos filtros se encuentran en la librería </w:t>
+      </w:r>
+      <w:proofErr w:type="spellStart"/>
+      <w:r>
+        <w:rPr>
+          <w:sz w:val="24"/>
+          <w:szCs w:val="24"/>
+        </w:rPr>
+        <w:t>libavfilter</w:t>
+      </w:r>
+      <w:proofErr w:type="spellEnd"/>
+      <w:r>
+        <w:rPr>
+          <w:sz w:val="24"/>
+          <w:szCs w:val="24"/>
+        </w:rPr>
+        <w:t xml:space="preserve">. </w:t>
+      </w:r>
+      <w:proofErr w:type="spellStart"/>
+      <w:r>
+        <w:rPr>
+          <w:sz w:val="24"/>
+          <w:szCs w:val="24"/>
+        </w:rPr>
+        <w:t>FFmpeg</w:t>
+      </w:r>
+      <w:proofErr w:type="spellEnd"/>
+      <w:r>
+        <w:rPr>
+          <w:sz w:val="24"/>
+          <w:szCs w:val="24"/>
+        </w:rPr>
+        <w:t xml:space="preserve"> distingue entre dos tipos de filtros gráficos, los simples y los compuestos.</w:t>
       </w:r>
     </w:p>
     <w:p>
@@ -11614,12 +12282,21 @@
         </w:rPr>
         <w:t xml:space="preserve">comando </w:t>
       </w:r>
-      <w:r>
-        <w:rPr>
-          <w:sz w:val="24"/>
-          <w:szCs w:val="24"/>
-        </w:rPr>
-        <w:t xml:space="preserve">ffmpeg </w:t>
+      <w:proofErr w:type="spellStart"/>
+      <w:r>
+        <w:rPr>
+          <w:sz w:val="24"/>
+          <w:szCs w:val="24"/>
+        </w:rPr>
+        <w:t>ffmpeg</w:t>
+      </w:r>
+      <w:proofErr w:type="spellEnd"/>
+      <w:r>
+        <w:rPr>
+          <w:sz w:val="24"/>
+          <w:szCs w:val="24"/>
+        </w:rPr>
+        <w:t xml:space="preserve"> </w:t>
       </w:r>
       <w:r>
         <w:rPr>
@@ -11701,7 +12378,39 @@
           <w:sz w:val="24"/>
           <w:szCs w:val="24"/>
         </w:rPr>
-        <w:t>Cada una de las opciones que se le introducen al comando ffmpeg viene precedida por un guión y sucedida por el valor deseado:</w:t>
+        <w:t xml:space="preserve">Cada una de las opciones que se le introducen al comando </w:t>
+      </w:r>
+      <w:proofErr w:type="spellStart"/>
+      <w:r>
+        <w:rPr>
+          <w:sz w:val="24"/>
+          <w:szCs w:val="24"/>
+        </w:rPr>
+        <w:t>ffmpeg</w:t>
+      </w:r>
+      <w:proofErr w:type="spellEnd"/>
+      <w:r>
+        <w:rPr>
+          <w:sz w:val="24"/>
+          <w:szCs w:val="24"/>
+        </w:rPr>
+        <w:t xml:space="preserve"> viene precedida por un </w:t>
+      </w:r>
+      <w:proofErr w:type="spellStart"/>
+      <w:r>
+        <w:rPr>
+          <w:sz w:val="24"/>
+          <w:szCs w:val="24"/>
+        </w:rPr>
+        <w:t>guión</w:t>
+      </w:r>
+      <w:proofErr w:type="spellEnd"/>
+      <w:r>
+        <w:rPr>
+          <w:sz w:val="24"/>
+          <w:szCs w:val="24"/>
+        </w:rPr>
+        <w:t xml:space="preserve"> y sucedida por el valor deseado:</w:t>
       </w:r>
     </w:p>
     <w:p>
@@ -11731,7 +12440,39 @@
           <w:sz w:val="24"/>
           <w:szCs w:val="24"/>
         </w:rPr>
-        <w:t>-t : indica la duración de la grabación en el formato hh:mm:ss.</w:t>
+        <w:t>-</w:t>
+      </w:r>
+      <w:proofErr w:type="gramStart"/>
+      <w:r>
+        <w:rPr>
+          <w:sz w:val="24"/>
+          <w:szCs w:val="24"/>
+        </w:rPr>
+        <w:t>t :</w:t>
+      </w:r>
+      <w:proofErr w:type="gramEnd"/>
+      <w:r>
+        <w:rPr>
+          <w:sz w:val="24"/>
+          <w:szCs w:val="24"/>
+        </w:rPr>
+        <w:t xml:space="preserve"> indica la duración de la grabación en el formato </w:t>
+      </w:r>
+      <w:proofErr w:type="spellStart"/>
+      <w:r>
+        <w:rPr>
+          <w:sz w:val="24"/>
+          <w:szCs w:val="24"/>
+        </w:rPr>
+        <w:t>hh:mm:ss</w:t>
+      </w:r>
+      <w:proofErr w:type="spellEnd"/>
+      <w:r>
+        <w:rPr>
+          <w:sz w:val="24"/>
+          <w:szCs w:val="24"/>
+        </w:rPr>
+        <w:t>.</w:t>
       </w:r>
     </w:p>
     <w:p>
@@ -11763,7 +12504,39 @@
           <w:szCs w:val="24"/>
         </w:rPr>
         <w:lastRenderedPageBreak/>
-        <w:t>-f: indica la función de ffmpeg que se pretende emplear, en este caso ‘”x11grab” aunque si se quisiese grabar el audio habría que emplear en su lugar la instancia “alsa”.</w:t>
+        <w:t xml:space="preserve">-f: indica la función de </w:t>
+      </w:r>
+      <w:proofErr w:type="spellStart"/>
+      <w:r>
+        <w:rPr>
+          <w:sz w:val="24"/>
+          <w:szCs w:val="24"/>
+        </w:rPr>
+        <w:t>ffmpeg</w:t>
+      </w:r>
+      <w:proofErr w:type="spellEnd"/>
+      <w:r>
+        <w:rPr>
+          <w:sz w:val="24"/>
+          <w:szCs w:val="24"/>
+        </w:rPr>
+        <w:t xml:space="preserve"> que se pretende emplear, en este caso ‘”x11grab” aunque si se quisiese grabar el audio habría que emplear en su lugar la instancia “</w:t>
+      </w:r>
+      <w:proofErr w:type="spellStart"/>
+      <w:r>
+        <w:rPr>
+          <w:sz w:val="24"/>
+          <w:szCs w:val="24"/>
+        </w:rPr>
+        <w:t>alsa</w:t>
+      </w:r>
+      <w:proofErr w:type="spellEnd"/>
+      <w:r>
+        <w:rPr>
+          <w:sz w:val="24"/>
+          <w:szCs w:val="24"/>
+        </w:rPr>
+        <w:t>”.</w:t>
       </w:r>
     </w:p>
     <w:p>
@@ -11794,7 +12567,23 @@
           <w:sz w:val="24"/>
           <w:szCs w:val="24"/>
         </w:rPr>
-        <w:t>-vide_size: indica la resolución del archivo a generar.</w:t>
+        <w:t>-</w:t>
+      </w:r>
+      <w:proofErr w:type="spellStart"/>
+      <w:r>
+        <w:rPr>
+          <w:sz w:val="24"/>
+          <w:szCs w:val="24"/>
+        </w:rPr>
+        <w:t>vide_size</w:t>
+      </w:r>
+      <w:proofErr w:type="spellEnd"/>
+      <w:r>
+        <w:rPr>
+          <w:sz w:val="24"/>
+          <w:szCs w:val="24"/>
+        </w:rPr>
+        <w:t>: indica la resolución del archivo a generar.</w:t>
       </w:r>
     </w:p>
     <w:p>
@@ -11825,7 +12614,39 @@
           <w:sz w:val="24"/>
           <w:szCs w:val="24"/>
         </w:rPr>
-        <w:t>-framerate: indica la tasa de frames por segundo con la que se desea grabar.</w:t>
+        <w:t>-</w:t>
+      </w:r>
+      <w:proofErr w:type="spellStart"/>
+      <w:r>
+        <w:rPr>
+          <w:sz w:val="24"/>
+          <w:szCs w:val="24"/>
+        </w:rPr>
+        <w:t>framerate</w:t>
+      </w:r>
+      <w:proofErr w:type="spellEnd"/>
+      <w:r>
+        <w:rPr>
+          <w:sz w:val="24"/>
+          <w:szCs w:val="24"/>
+        </w:rPr>
+        <w:t xml:space="preserve">: indica la tasa de </w:t>
+      </w:r>
+      <w:proofErr w:type="spellStart"/>
+      <w:r>
+        <w:rPr>
+          <w:sz w:val="24"/>
+          <w:szCs w:val="24"/>
+        </w:rPr>
+        <w:t>frames</w:t>
+      </w:r>
+      <w:proofErr w:type="spellEnd"/>
+      <w:r>
+        <w:rPr>
+          <w:sz w:val="24"/>
+          <w:szCs w:val="24"/>
+        </w:rPr>
+        <w:t xml:space="preserve"> por segundo con la que se desea grabar.</w:t>
       </w:r>
     </w:p>
     <w:p>
@@ -11887,7 +12708,23 @@
           <w:sz w:val="24"/>
           <w:szCs w:val="24"/>
         </w:rPr>
-        <w:t>-vcodec: indica el códec que se ha de emplear en la codificación de los paquetes de video obtenidos.</w:t>
+        <w:t>-</w:t>
+      </w:r>
+      <w:proofErr w:type="spellStart"/>
+      <w:r>
+        <w:rPr>
+          <w:sz w:val="24"/>
+          <w:szCs w:val="24"/>
+        </w:rPr>
+        <w:t>vcodec</w:t>
+      </w:r>
+      <w:proofErr w:type="spellEnd"/>
+      <w:r>
+        <w:rPr>
+          <w:sz w:val="24"/>
+          <w:szCs w:val="24"/>
+        </w:rPr>
+        <w:t>: indica el códec que se ha de emplear en la codificación de los paquetes de video obtenidos.</w:t>
       </w:r>
     </w:p>
     <w:p>
@@ -11918,7 +12755,39 @@
           <w:sz w:val="24"/>
           <w:szCs w:val="24"/>
         </w:rPr>
-        <w:t>-preset: opción asociada al códec H.264 e indica la velocidad de codificación para el ratio de compresión. Esto permite grabar con más calidad a cambio de escoger un preset menor. Relación entre la calidad de la grabación y la sincronización de esta.</w:t>
+        <w:t>-</w:t>
+      </w:r>
+      <w:proofErr w:type="spellStart"/>
+      <w:r>
+        <w:rPr>
+          <w:sz w:val="24"/>
+          <w:szCs w:val="24"/>
+        </w:rPr>
+        <w:t>preset</w:t>
+      </w:r>
+      <w:proofErr w:type="spellEnd"/>
+      <w:r>
+        <w:rPr>
+          <w:sz w:val="24"/>
+          <w:szCs w:val="24"/>
+        </w:rPr>
+        <w:t xml:space="preserve">: opción asociada al códec H.264 e indica la velocidad de codificación para el ratio de compresión. Esto permite grabar con más calidad a cambio de escoger un </w:t>
+      </w:r>
+      <w:proofErr w:type="spellStart"/>
+      <w:r>
+        <w:rPr>
+          <w:sz w:val="24"/>
+          <w:szCs w:val="24"/>
+        </w:rPr>
+        <w:t>preset</w:t>
+      </w:r>
+      <w:proofErr w:type="spellEnd"/>
+      <w:r>
+        <w:rPr>
+          <w:sz w:val="24"/>
+          <w:szCs w:val="24"/>
+        </w:rPr>
+        <w:t xml:space="preserve"> menor. Relación entre la calidad de la grabación y la sincronización de esta.</w:t>
       </w:r>
     </w:p>
     <w:p>
@@ -11939,7 +12808,23 @@
           <w:sz w:val="24"/>
           <w:szCs w:val="24"/>
         </w:rPr>
-        <w:t>-crf: esta opción también está asociada al códec H.264, e indica la calidad de la grabación. Esta opción relaciona la calidad de cada una de las tramas grabadas con el peso de estas.</w:t>
+        <w:t>-</w:t>
+      </w:r>
+      <w:proofErr w:type="spellStart"/>
+      <w:r>
+        <w:rPr>
+          <w:sz w:val="24"/>
+          <w:szCs w:val="24"/>
+        </w:rPr>
+        <w:t>crf</w:t>
+      </w:r>
+      <w:proofErr w:type="spellEnd"/>
+      <w:r>
+        <w:rPr>
+          <w:sz w:val="24"/>
+          <w:szCs w:val="24"/>
+        </w:rPr>
+        <w:t>: esta opción también está asociada al códec H.264, e indica la calidad de la grabación. Esta opción relaciona la calidad de cada una de las tramas grabadas con el peso de estas.</w:t>
       </w:r>
     </w:p>
     <w:p>
@@ -11960,10 +12845,14 @@
         </w:numPr>
       </w:pPr>
       <w:bookmarkStart w:id="72" w:name="_Toc402510836"/>
+      <w:proofErr w:type="spellStart"/>
+      <w:proofErr w:type="gramStart"/>
       <w:r>
         <w:t>concat</w:t>
       </w:r>
       <w:bookmarkEnd w:id="72"/>
+      <w:proofErr w:type="spellEnd"/>
+      <w:proofErr w:type="gramEnd"/>
     </w:p>
     <w:p/>
     <w:p>
@@ -11986,7 +12875,23 @@
           <w:sz w:val="24"/>
           <w:szCs w:val="24"/>
         </w:rPr>
-        <w:t>a funcionalidad dentro del comando ffmpeg y es la encargada de concatenar diferentes archivos que contengan paquetes de datos de las mismas características en uno solo.</w:t>
+        <w:t xml:space="preserve">a funcionalidad dentro del comando </w:t>
+      </w:r>
+      <w:proofErr w:type="spellStart"/>
+      <w:r>
+        <w:rPr>
+          <w:sz w:val="24"/>
+          <w:szCs w:val="24"/>
+        </w:rPr>
+        <w:t>ffmpeg</w:t>
+      </w:r>
+      <w:proofErr w:type="spellEnd"/>
+      <w:r>
+        <w:rPr>
+          <w:sz w:val="24"/>
+          <w:szCs w:val="24"/>
+        </w:rPr>
+        <w:t xml:space="preserve"> y es la encargada de concatenar diferentes archivos que contengan paquetes de datos de las mismas características en uno solo.</w:t>
       </w:r>
     </w:p>
     <w:p/>
@@ -12000,11 +12905,15 @@
       </w:pPr>
       <w:bookmarkStart w:id="73" w:name="_Toc402169743"/>
       <w:bookmarkStart w:id="74" w:name="_Toc402510837"/>
+      <w:proofErr w:type="spellStart"/>
+      <w:proofErr w:type="gramStart"/>
       <w:r>
         <w:t>ffserver</w:t>
       </w:r>
       <w:bookmarkEnd w:id="73"/>
       <w:bookmarkEnd w:id="74"/>
+      <w:proofErr w:type="spellEnd"/>
+      <w:proofErr w:type="gramEnd"/>
     </w:p>
     <w:p/>
     <w:p>
@@ -12020,39 +12929,103 @@
           <w:sz w:val="24"/>
           <w:szCs w:val="24"/>
         </w:rPr>
-        <w:t xml:space="preserve">Conjunto de herramientas que tienen como función la de ofrecer un servidor de streaming para video y audio. Soporta múltiples alimentadores en directo,  streaming desde archivos, etc. </w:t>
-      </w:r>
-    </w:p>
-    <w:p>
-      <w:pPr>
-        <w:jc w:val="both"/>
-        <w:rPr>
-          <w:sz w:val="24"/>
-          <w:szCs w:val="24"/>
-        </w:rPr>
-      </w:pPr>
-      <w:r>
-        <w:rPr>
-          <w:sz w:val="24"/>
-          <w:szCs w:val="24"/>
-        </w:rPr>
-        <w:t>Se configura a partir de un archivo de configuración, que es leído cuando se ejecuta por primera vez la instancia, aunque si este no es especificado tiene un funcionamiento básico. Cada instancia ffserver escuchará en el puerto especificado en el archivo de configuración.</w:t>
-      </w:r>
-    </w:p>
-    <w:p>
-      <w:pPr>
-        <w:jc w:val="both"/>
-        <w:rPr>
-          <w:sz w:val="24"/>
-          <w:szCs w:val="24"/>
-        </w:rPr>
-      </w:pPr>
-      <w:r>
-        <w:rPr>
-          <w:sz w:val="24"/>
-          <w:szCs w:val="24"/>
-        </w:rPr>
-        <w:t>Esta herramienta permitiría el envió de la sesión grabada en la POS a un punto de almacenamiento o seguimiento, para evitar problemas de espacio en el equipo REPRO.</w:t>
+        <w:t xml:space="preserve">Conjunto de herramientas que tienen como función la de ofrecer un servidor de </w:t>
+      </w:r>
+      <w:proofErr w:type="spellStart"/>
+      <w:r>
+        <w:rPr>
+          <w:sz w:val="24"/>
+          <w:szCs w:val="24"/>
+        </w:rPr>
+        <w:t>streaming</w:t>
+      </w:r>
+      <w:proofErr w:type="spellEnd"/>
+      <w:r>
+        <w:rPr>
+          <w:sz w:val="24"/>
+          <w:szCs w:val="24"/>
+        </w:rPr>
+        <w:t xml:space="preserve"> para video y audio. Soporta múltiples alimentadores en directo,  </w:t>
+      </w:r>
+      <w:proofErr w:type="spellStart"/>
+      <w:r>
+        <w:rPr>
+          <w:sz w:val="24"/>
+          <w:szCs w:val="24"/>
+        </w:rPr>
+        <w:t>streaming</w:t>
+      </w:r>
+      <w:proofErr w:type="spellEnd"/>
+      <w:r>
+        <w:rPr>
+          <w:sz w:val="24"/>
+          <w:szCs w:val="24"/>
+        </w:rPr>
+        <w:t xml:space="preserve"> desde archivos, etc. </w:t>
+      </w:r>
+    </w:p>
+    <w:p>
+      <w:pPr>
+        <w:jc w:val="both"/>
+        <w:rPr>
+          <w:sz w:val="24"/>
+          <w:szCs w:val="24"/>
+        </w:rPr>
+      </w:pPr>
+      <w:r>
+        <w:rPr>
+          <w:sz w:val="24"/>
+          <w:szCs w:val="24"/>
+        </w:rPr>
+        <w:t xml:space="preserve">Se configura a partir de un archivo de configuración, que es leído cuando se ejecuta por primera vez la instancia, aunque si este no es especificado tiene un funcionamiento básico. Cada instancia </w:t>
+      </w:r>
+      <w:proofErr w:type="spellStart"/>
+      <w:r>
+        <w:rPr>
+          <w:sz w:val="24"/>
+          <w:szCs w:val="24"/>
+        </w:rPr>
+        <w:t>ffserver</w:t>
+      </w:r>
+      <w:proofErr w:type="spellEnd"/>
+      <w:r>
+        <w:rPr>
+          <w:sz w:val="24"/>
+          <w:szCs w:val="24"/>
+        </w:rPr>
+        <w:t xml:space="preserve"> escuchará en el puerto especificado en el archivo de configuración.</w:t>
+      </w:r>
+    </w:p>
+    <w:p>
+      <w:pPr>
+        <w:jc w:val="both"/>
+        <w:rPr>
+          <w:sz w:val="24"/>
+          <w:szCs w:val="24"/>
+        </w:rPr>
+      </w:pPr>
+      <w:r>
+        <w:rPr>
+          <w:sz w:val="24"/>
+          <w:szCs w:val="24"/>
+        </w:rPr>
+        <w:t xml:space="preserve">Esta herramienta permitiría </w:t>
+      </w:r>
+      <w:proofErr w:type="spellStart"/>
+      <w:r>
+        <w:rPr>
+          <w:sz w:val="24"/>
+          <w:szCs w:val="24"/>
+        </w:rPr>
+        <w:t>el</w:t>
+      </w:r>
+      <w:proofErr w:type="spellEnd"/>
+      <w:r>
+        <w:rPr>
+          <w:sz w:val="24"/>
+          <w:szCs w:val="24"/>
+        </w:rPr>
+        <w:t xml:space="preserve"> envió de la sesión grabada en la POS a un punto de almacenamiento o seguimiento, para evitar problemas de espacio en el equipo REPRO.</w:t>
       </w:r>
     </w:p>
     <w:p>
@@ -12075,11 +13048,15 @@
       </w:pPr>
       <w:bookmarkStart w:id="75" w:name="_Toc402169744"/>
       <w:bookmarkStart w:id="76" w:name="_Toc402510838"/>
+      <w:proofErr w:type="spellStart"/>
+      <w:proofErr w:type="gramStart"/>
       <w:r>
         <w:t>ffplay</w:t>
       </w:r>
       <w:bookmarkEnd w:id="75"/>
       <w:bookmarkEnd w:id="76"/>
+      <w:proofErr w:type="spellEnd"/>
+      <w:proofErr w:type="gramEnd"/>
     </w:p>
     <w:p/>
     <w:p>
@@ -12095,7 +13072,23 @@
           <w:sz w:val="24"/>
           <w:szCs w:val="24"/>
         </w:rPr>
-        <w:t>Es un reproductor audiovisual muy simple y portable, que fue construido a partir de las librerías FFmpeg y SDL. Puede ser empleado como herramienta de testeo de las instancias grabadas, pero no permite la reproducción múltiple sincronizada con opciones, por lo que no fue la opción escogida para la reproducción de la sesión.</w:t>
+        <w:t xml:space="preserve">Es un reproductor audiovisual muy simple y portable, que fue construido a partir de las librerías </w:t>
+      </w:r>
+      <w:proofErr w:type="spellStart"/>
+      <w:r>
+        <w:rPr>
+          <w:sz w:val="24"/>
+          <w:szCs w:val="24"/>
+        </w:rPr>
+        <w:t>FFmpeg</w:t>
+      </w:r>
+      <w:proofErr w:type="spellEnd"/>
+      <w:r>
+        <w:rPr>
+          <w:sz w:val="24"/>
+          <w:szCs w:val="24"/>
+        </w:rPr>
+        <w:t xml:space="preserve"> y SDL. Puede ser empleado como herramienta de testeo de las instancias grabadas, pero no permite la reproducción múltiple sincronizada con opciones, por lo que no fue la opción escogida para la reproducción de la sesión.</w:t>
       </w:r>
     </w:p>
     <w:p>
@@ -12119,11 +13112,15 @@
       </w:pPr>
       <w:bookmarkStart w:id="77" w:name="_Toc402169745"/>
       <w:bookmarkStart w:id="78" w:name="_Toc402510839"/>
+      <w:proofErr w:type="spellStart"/>
+      <w:proofErr w:type="gramStart"/>
       <w:r>
         <w:t>ffprobe</w:t>
       </w:r>
       <w:bookmarkEnd w:id="77"/>
       <w:bookmarkEnd w:id="78"/>
+      <w:proofErr w:type="spellEnd"/>
+      <w:proofErr w:type="gramEnd"/>
     </w:p>
     <w:p/>
     <w:p>
@@ -12209,7 +13206,55 @@
           <w:sz w:val="24"/>
           <w:szCs w:val="24"/>
         </w:rPr>
-        <w:t>Es un reproductor multimedia y framework multimedia libre y de código abierto desarrollado por el proyecto VideoLAN. Hace uso de las herramientas FFmpeg. Es un programa multiplataforma con versiones para Windows, OS X y GNU/Linux, y que es capaz de reproducir casi cualquier formato de video sin necesidad de instalar ningún códec externo adicional, y con sus resoluciones nativas inclusive 4K.</w:t>
+        <w:t xml:space="preserve">Es un reproductor multimedia y </w:t>
+      </w:r>
+      <w:proofErr w:type="spellStart"/>
+      <w:r>
+        <w:rPr>
+          <w:sz w:val="24"/>
+          <w:szCs w:val="24"/>
+        </w:rPr>
+        <w:t>framework</w:t>
+      </w:r>
+      <w:proofErr w:type="spellEnd"/>
+      <w:r>
+        <w:rPr>
+          <w:sz w:val="24"/>
+          <w:szCs w:val="24"/>
+        </w:rPr>
+        <w:t xml:space="preserve"> multimedia libre y de código abierto desarrollado por el proyecto </w:t>
+      </w:r>
+      <w:proofErr w:type="spellStart"/>
+      <w:r>
+        <w:rPr>
+          <w:sz w:val="24"/>
+          <w:szCs w:val="24"/>
+        </w:rPr>
+        <w:t>VideoLAN</w:t>
+      </w:r>
+      <w:proofErr w:type="spellEnd"/>
+      <w:r>
+        <w:rPr>
+          <w:sz w:val="24"/>
+          <w:szCs w:val="24"/>
+        </w:rPr>
+        <w:t xml:space="preserve">. Hace uso de las herramientas </w:t>
+      </w:r>
+      <w:proofErr w:type="spellStart"/>
+      <w:r>
+        <w:rPr>
+          <w:sz w:val="24"/>
+          <w:szCs w:val="24"/>
+        </w:rPr>
+        <w:t>FFmpeg</w:t>
+      </w:r>
+      <w:proofErr w:type="spellEnd"/>
+      <w:r>
+        <w:rPr>
+          <w:sz w:val="24"/>
+          <w:szCs w:val="24"/>
+        </w:rPr>
+        <w:t>. Es un programa multiplataforma con versiones para Windows, OS X y GNU/Linux, y que es capaz de reproducir casi cualquier formato de video sin necesidad de instalar ningún códec externo adicional, y con sus resoluciones nativas inclusive 4K.</w:t>
       </w:r>
     </w:p>
     <w:p>
@@ -12288,11 +13333,13 @@
       </w:pPr>
       <w:bookmarkStart w:id="85" w:name="_Toc402169749"/>
       <w:bookmarkStart w:id="86" w:name="_Toc402510843"/>
+      <w:proofErr w:type="spellStart"/>
       <w:r>
         <w:t>Git</w:t>
       </w:r>
       <w:bookmarkEnd w:id="85"/>
       <w:bookmarkEnd w:id="86"/>
+      <w:proofErr w:type="spellEnd"/>
       <w:r>
         <w:t xml:space="preserve"> </w:t>
       </w:r>
@@ -12311,7 +13358,23 @@
           <w:sz w:val="24"/>
           <w:szCs w:val="24"/>
         </w:rPr>
-        <w:t>Herramienta multiplataforma para el control de versiones liberada bajo licencia GNU GPLv2. Se empleó la plataforma de desarrollo colaborativo de software GitHub, para el alojamiento online del proyecto.</w:t>
+        <w:t xml:space="preserve">Herramienta multiplataforma para el control de versiones liberada bajo licencia GNU GPLv2. Se empleó la plataforma de desarrollo colaborativo de software </w:t>
+      </w:r>
+      <w:proofErr w:type="spellStart"/>
+      <w:r>
+        <w:rPr>
+          <w:sz w:val="24"/>
+          <w:szCs w:val="24"/>
+        </w:rPr>
+        <w:t>GitHub</w:t>
+      </w:r>
+      <w:proofErr w:type="spellEnd"/>
+      <w:r>
+        <w:rPr>
+          <w:sz w:val="24"/>
+          <w:szCs w:val="24"/>
+        </w:rPr>
+        <w:t>, para el alojamiento online del proyecto.</w:t>
       </w:r>
     </w:p>
     <w:p>
@@ -12360,10 +13423,15 @@
       <w:bookmarkStart w:id="87" w:name="_Toc402169750"/>
       <w:bookmarkStart w:id="88" w:name="_Toc402510844"/>
       <w:r>
-        <w:t>Oracle VM VirtualBox</w:t>
+        <w:t xml:space="preserve">Oracle VM </w:t>
+      </w:r>
+      <w:proofErr w:type="spellStart"/>
+      <w:r>
+        <w:t>VirtualBox</w:t>
       </w:r>
       <w:bookmarkEnd w:id="87"/>
       <w:bookmarkEnd w:id="88"/>
+      <w:proofErr w:type="spellEnd"/>
     </w:p>
     <w:p/>
     <w:p>
@@ -12379,32 +13447,80 @@
           <w:sz w:val="24"/>
           <w:szCs w:val="24"/>
         </w:rPr>
-        <w:t xml:space="preserve">Es un software de virtualización para arquitecturas x86/amd64. Permite instalar sistemas operativos adicionales, estos son considerados como “sistemas invitados”, dentro del sistema operativo que corre el programa el cuál es llamado “anfitrión”. Soporta la virtualización de una gran cantidad de sistemas operativos pertenecientes a las tres familias más importantes GNU/Linux, Windows y OS X. Está liberado bajo licencia privativa pero también tiene una versión la OSE (Open Source Edition) bajo licencia GPL 2. </w:t>
-      </w:r>
-    </w:p>
-    <w:p>
-      <w:pPr>
-        <w:jc w:val="both"/>
-        <w:rPr>
-          <w:sz w:val="24"/>
-          <w:szCs w:val="24"/>
-        </w:rPr>
-      </w:pPr>
-    </w:p>
-    <w:p>
-      <w:pPr>
-        <w:jc w:val="both"/>
-        <w:rPr>
-          <w:sz w:val="24"/>
-          <w:szCs w:val="24"/>
-        </w:rPr>
-      </w:pPr>
-      <w:r>
-        <w:rPr>
-          <w:sz w:val="24"/>
-          <w:szCs w:val="24"/>
-        </w:rPr>
-        <w:t>Fue la herramienta empleada para la virtualización del sistema operativo CentOs, a la hora de realizar las pruebas de funcionamiento.</w:t>
+        <w:t xml:space="preserve">Es un software de virtualización para arquitecturas x86/amd64. Permite instalar sistemas operativos adicionales, estos son considerados como “sistemas invitados”, dentro del sistema operativo que corre el programa el cuál es llamado “anfitrión”. Soporta la virtualización de una gran cantidad de sistemas operativos pertenecientes a las tres familias más importantes GNU/Linux, Windows y OS X. Está liberado bajo licencia privativa pero también tiene una versión la OSE (Open </w:t>
+      </w:r>
+      <w:proofErr w:type="spellStart"/>
+      <w:r>
+        <w:rPr>
+          <w:sz w:val="24"/>
+          <w:szCs w:val="24"/>
+        </w:rPr>
+        <w:t>Source</w:t>
+      </w:r>
+      <w:proofErr w:type="spellEnd"/>
+      <w:r>
+        <w:rPr>
+          <w:sz w:val="24"/>
+          <w:szCs w:val="24"/>
+        </w:rPr>
+        <w:t xml:space="preserve"> </w:t>
+      </w:r>
+      <w:proofErr w:type="spellStart"/>
+      <w:r>
+        <w:rPr>
+          <w:sz w:val="24"/>
+          <w:szCs w:val="24"/>
+        </w:rPr>
+        <w:t>Edition</w:t>
+      </w:r>
+      <w:proofErr w:type="spellEnd"/>
+      <w:r>
+        <w:rPr>
+          <w:sz w:val="24"/>
+          <w:szCs w:val="24"/>
+        </w:rPr>
+        <w:t xml:space="preserve">) bajo licencia GPL 2. </w:t>
+      </w:r>
+    </w:p>
+    <w:p>
+      <w:pPr>
+        <w:jc w:val="both"/>
+        <w:rPr>
+          <w:sz w:val="24"/>
+          <w:szCs w:val="24"/>
+        </w:rPr>
+      </w:pPr>
+    </w:p>
+    <w:p>
+      <w:pPr>
+        <w:jc w:val="both"/>
+        <w:rPr>
+          <w:sz w:val="24"/>
+          <w:szCs w:val="24"/>
+        </w:rPr>
+      </w:pPr>
+      <w:r>
+        <w:rPr>
+          <w:sz w:val="24"/>
+          <w:szCs w:val="24"/>
+        </w:rPr>
+        <w:t xml:space="preserve">Fue la herramienta empleada para la virtualización del sistema operativo </w:t>
+      </w:r>
+      <w:proofErr w:type="spellStart"/>
+      <w:r>
+        <w:rPr>
+          <w:sz w:val="24"/>
+          <w:szCs w:val="24"/>
+        </w:rPr>
+        <w:t>CentOs</w:t>
+      </w:r>
+      <w:proofErr w:type="spellEnd"/>
+      <w:r>
+        <w:rPr>
+          <w:sz w:val="24"/>
+          <w:szCs w:val="24"/>
+        </w:rPr>
+        <w:t>, a la hora de realizar las pruebas de funcionamiento.</w:t>
       </w:r>
     </w:p>
     <w:p>
@@ -12429,12 +13545,34 @@
       </w:pPr>
       <w:bookmarkStart w:id="89" w:name="_Toc402169751"/>
       <w:bookmarkStart w:id="90" w:name="_Toc402510845"/>
+      <w:proofErr w:type="spellStart"/>
       <w:r>
         <w:rPr>
           <w:lang w:val="en-US"/>
         </w:rPr>
         <w:lastRenderedPageBreak/>
-        <w:t>CentOs (Community ENTerprise Operating System)</w:t>
+        <w:t>CentOs</w:t>
+      </w:r>
+      <w:proofErr w:type="spellEnd"/>
+      <w:r>
+        <w:rPr>
+          <w:lang w:val="en-US"/>
+        </w:rPr>
+        <w:t xml:space="preserve"> (Community </w:t>
+      </w:r>
+      <w:proofErr w:type="spellStart"/>
+      <w:r>
+        <w:rPr>
+          <w:lang w:val="en-US"/>
+        </w:rPr>
+        <w:t>ENTerprise</w:t>
+      </w:r>
+      <w:proofErr w:type="spellEnd"/>
+      <w:r>
+        <w:rPr>
+          <w:lang w:val="en-US"/>
+        </w:rPr>
+        <w:t xml:space="preserve"> Operating System)</w:t>
       </w:r>
       <w:bookmarkEnd w:id="89"/>
       <w:bookmarkEnd w:id="90"/>
@@ -12459,7 +13597,55 @@
           <w:sz w:val="24"/>
           <w:szCs w:val="24"/>
         </w:rPr>
-        <w:t xml:space="preserve">Es una bifurcación a nivel binario de la distribución Linux Red Hat Enterprise Linux RHEL, compilada a partir del código fuente libereado por Red Hat. Este programa de fuente abierta, es el encargado de ofrecer una solución gratuita de “clase empresarial”. Tiene el mismos aspecto y funcionamiento de que RHEL. </w:t>
+        <w:t xml:space="preserve">Es una bifurcación a nivel binario de la distribución Linux Red </w:t>
+      </w:r>
+      <w:proofErr w:type="spellStart"/>
+      <w:r>
+        <w:rPr>
+          <w:sz w:val="24"/>
+          <w:szCs w:val="24"/>
+        </w:rPr>
+        <w:t>Hat</w:t>
+      </w:r>
+      <w:proofErr w:type="spellEnd"/>
+      <w:r>
+        <w:rPr>
+          <w:sz w:val="24"/>
+          <w:szCs w:val="24"/>
+        </w:rPr>
+        <w:t xml:space="preserve"> Enterprise Linux RHEL, compilada a partir del código fuente </w:t>
+      </w:r>
+      <w:proofErr w:type="spellStart"/>
+      <w:r>
+        <w:rPr>
+          <w:sz w:val="24"/>
+          <w:szCs w:val="24"/>
+        </w:rPr>
+        <w:t>libereado</w:t>
+      </w:r>
+      <w:proofErr w:type="spellEnd"/>
+      <w:r>
+        <w:rPr>
+          <w:sz w:val="24"/>
+          <w:szCs w:val="24"/>
+        </w:rPr>
+        <w:t xml:space="preserve"> por Red </w:t>
+      </w:r>
+      <w:proofErr w:type="spellStart"/>
+      <w:r>
+        <w:rPr>
+          <w:sz w:val="24"/>
+          <w:szCs w:val="24"/>
+        </w:rPr>
+        <w:t>Hat</w:t>
+      </w:r>
+      <w:proofErr w:type="spellEnd"/>
+      <w:r>
+        <w:rPr>
+          <w:sz w:val="24"/>
+          <w:szCs w:val="24"/>
+        </w:rPr>
+        <w:t xml:space="preserve">. Este programa de fuente abierta, es el encargado de ofrecer una solución gratuita de “clase empresarial”. Tiene el mismos aspecto y funcionamiento de que RHEL. </w:t>
       </w:r>
     </w:p>
     <w:p>
@@ -12500,7 +13686,39 @@
           <w:sz w:val="24"/>
           <w:szCs w:val="24"/>
         </w:rPr>
-        <w:t>Fue el sistema operativo empleado en este proyecto para la realización de las pruebas, en el intento de buscar un sistema que se comportase de la forma más parecida al de las POS Repro, Es por por ello, que la guía de usuario está diseñada para este S.O.</w:t>
+        <w:t xml:space="preserve">Fue el sistema operativo empleado en este proyecto para la realización de las pruebas, en el intento de buscar un sistema que se comportase de la forma más parecida al de las POS </w:t>
+      </w:r>
+      <w:proofErr w:type="spellStart"/>
+      <w:r>
+        <w:rPr>
+          <w:sz w:val="24"/>
+          <w:szCs w:val="24"/>
+        </w:rPr>
+        <w:t>Repro</w:t>
+      </w:r>
+      <w:proofErr w:type="spellEnd"/>
+      <w:r>
+        <w:rPr>
+          <w:sz w:val="24"/>
+          <w:szCs w:val="24"/>
+        </w:rPr>
+        <w:t xml:space="preserve">, Es por </w:t>
+      </w:r>
+      <w:proofErr w:type="spellStart"/>
+      <w:r>
+        <w:rPr>
+          <w:sz w:val="24"/>
+          <w:szCs w:val="24"/>
+        </w:rPr>
+        <w:t>por</w:t>
+      </w:r>
+      <w:proofErr w:type="spellEnd"/>
+      <w:r>
+        <w:rPr>
+          <w:sz w:val="24"/>
+          <w:szCs w:val="24"/>
+        </w:rPr>
+        <w:t xml:space="preserve"> ello, que la guía de usuario está diseñada para este S.O.</w:t>
       </w:r>
     </w:p>
     <w:p>
@@ -12531,11 +13749,13 @@
       </w:pPr>
       <w:bookmarkStart w:id="91" w:name="_Toc402169752"/>
       <w:bookmarkStart w:id="92" w:name="_Toc402510846"/>
+      <w:proofErr w:type="spellStart"/>
       <w:r>
         <w:t>Merlin</w:t>
       </w:r>
       <w:bookmarkEnd w:id="91"/>
       <w:bookmarkEnd w:id="92"/>
+      <w:proofErr w:type="spellEnd"/>
     </w:p>
     <w:p>
       <w:pPr>
@@ -12575,7 +13795,39 @@
           <w:sz w:val="24"/>
           <w:szCs w:val="24"/>
         </w:rPr>
-        <w:t>Se empleó la versión Student, la cúal ofrece una licencia para estudiantes universitarios sin coste para este.</w:t>
+        <w:t xml:space="preserve">Se empleó la versión </w:t>
+      </w:r>
+      <w:proofErr w:type="spellStart"/>
+      <w:r>
+        <w:rPr>
+          <w:sz w:val="24"/>
+          <w:szCs w:val="24"/>
+        </w:rPr>
+        <w:t>Student</w:t>
+      </w:r>
+      <w:proofErr w:type="spellEnd"/>
+      <w:r>
+        <w:rPr>
+          <w:sz w:val="24"/>
+          <w:szCs w:val="24"/>
+        </w:rPr>
+        <w:t xml:space="preserve">, la </w:t>
+      </w:r>
+      <w:proofErr w:type="spellStart"/>
+      <w:r>
+        <w:rPr>
+          <w:sz w:val="24"/>
+          <w:szCs w:val="24"/>
+        </w:rPr>
+        <w:t>cúal</w:t>
+      </w:r>
+      <w:proofErr w:type="spellEnd"/>
+      <w:r>
+        <w:rPr>
+          <w:sz w:val="24"/>
+          <w:szCs w:val="24"/>
+        </w:rPr>
+        <w:t xml:space="preserve"> ofrece una licencia para estudiantes universitarios sin coste para este.</w:t>
       </w:r>
     </w:p>
     <w:p>
@@ -12626,16 +13878,84 @@
           <w:sz w:val="24"/>
           <w:szCs w:val="24"/>
         </w:rPr>
-        <w:t xml:space="preserve">Editor de texto y editor de código fuente que está escrito principalmente en C++ y sus plugins en Python. Desarrollado orifinalmente como una extensión de Vim, con el tiempo fue creó una identidad propia, por esto aún conserva un modo de edición tipo vi llamado </w:t>
-      </w:r>
+        <w:t xml:space="preserve">Editor de texto y editor de código fuente que está escrito principalmente en C++ y sus </w:t>
+      </w:r>
+      <w:proofErr w:type="spellStart"/>
+      <w:r>
+        <w:rPr>
+          <w:sz w:val="24"/>
+          <w:szCs w:val="24"/>
+        </w:rPr>
+        <w:t>plugins</w:t>
+      </w:r>
+      <w:proofErr w:type="spellEnd"/>
+      <w:r>
+        <w:rPr>
+          <w:sz w:val="24"/>
+          <w:szCs w:val="24"/>
+        </w:rPr>
+        <w:t xml:space="preserve"> en Python. Desarrollado </w:t>
+      </w:r>
+      <w:proofErr w:type="spellStart"/>
+      <w:r>
+        <w:rPr>
+          <w:sz w:val="24"/>
+          <w:szCs w:val="24"/>
+        </w:rPr>
+        <w:t>orifinalmente</w:t>
+      </w:r>
+      <w:proofErr w:type="spellEnd"/>
+      <w:r>
+        <w:rPr>
+          <w:sz w:val="24"/>
+          <w:szCs w:val="24"/>
+        </w:rPr>
+        <w:t xml:space="preserve"> como una extensión de </w:t>
+      </w:r>
+      <w:proofErr w:type="spellStart"/>
+      <w:r>
+        <w:rPr>
+          <w:sz w:val="24"/>
+          <w:szCs w:val="24"/>
+        </w:rPr>
+        <w:t>Vim</w:t>
+      </w:r>
+      <w:proofErr w:type="spellEnd"/>
+      <w:r>
+        <w:rPr>
+          <w:sz w:val="24"/>
+          <w:szCs w:val="24"/>
+        </w:rPr>
+        <w:t xml:space="preserve">, con el tiempo fue creó una identidad propia, por esto aún conserva un modo de edición tipo vi llamado </w:t>
+      </w:r>
+      <w:proofErr w:type="spellStart"/>
       <w:r>
         <w:rPr>
           <w:i/>
           <w:sz w:val="24"/>
           <w:szCs w:val="24"/>
         </w:rPr>
-        <w:t>Vintage mode</w:t>
-      </w:r>
+        <w:t>Vintage</w:t>
+      </w:r>
+      <w:proofErr w:type="spellEnd"/>
+      <w:r>
+        <w:rPr>
+          <w:i/>
+          <w:sz w:val="24"/>
+          <w:szCs w:val="24"/>
+        </w:rPr>
+        <w:t xml:space="preserve"> </w:t>
+      </w:r>
+      <w:proofErr w:type="spellStart"/>
+      <w:r>
+        <w:rPr>
+          <w:i/>
+          <w:sz w:val="24"/>
+          <w:szCs w:val="24"/>
+        </w:rPr>
+        <w:t>mode</w:t>
+      </w:r>
+      <w:proofErr w:type="spellEnd"/>
       <w:r>
         <w:rPr>
           <w:sz w:val="24"/>
@@ -12657,7 +13977,23 @@
           <w:sz w:val="24"/>
           <w:szCs w:val="24"/>
         </w:rPr>
-        <w:t>Se distribuye de forma gratuita, sin embargo no es software libre o de código abierto, se puede obtener una licencia para su uso ilimitado, pero el no disponer de esta no genera ninguna limitación más allá de una alerta cada cierto tiempo.</w:t>
+        <w:t xml:space="preserve">Se distribuye de forma gratuita, sin embargo no es software libre o de código abierto, se puede obtener una licencia para su uso ilimitado, pero </w:t>
+      </w:r>
+      <w:proofErr w:type="spellStart"/>
+      <w:r>
+        <w:rPr>
+          <w:sz w:val="24"/>
+          <w:szCs w:val="24"/>
+        </w:rPr>
+        <w:t>el</w:t>
+      </w:r>
+      <w:proofErr w:type="spellEnd"/>
+      <w:r>
+        <w:rPr>
+          <w:sz w:val="24"/>
+          <w:szCs w:val="24"/>
+        </w:rPr>
+        <w:t xml:space="preserve"> no disponer de esta no genera ninguna limitación más allá de una alerta cada cierto tiempo.</w:t>
       </w:r>
     </w:p>
     <w:p>
@@ -12845,12 +14181,53 @@
         </w:numPr>
         <w:jc w:val="both"/>
       </w:pPr>
-      <w:r>
-        <w:rPr>
-          <w:sz w:val="24"/>
-          <w:szCs w:val="24"/>
-        </w:rPr>
-        <w:t xml:space="preserve">Bash (Bourne Again Shell): Software intérprete de órdenes o comandos. Desarrollado por el Proyecto GNU, e intérprete de comandos por defecto para la mayoría de las distribuciones Linux. </w:t>
+      <w:proofErr w:type="spellStart"/>
+      <w:r>
+        <w:rPr>
+          <w:sz w:val="24"/>
+          <w:szCs w:val="24"/>
+        </w:rPr>
+        <w:t>Bash</w:t>
+      </w:r>
+      <w:proofErr w:type="spellEnd"/>
+      <w:r>
+        <w:rPr>
+          <w:sz w:val="24"/>
+          <w:szCs w:val="24"/>
+        </w:rPr>
+        <w:t xml:space="preserve"> (</w:t>
+      </w:r>
+      <w:proofErr w:type="spellStart"/>
+      <w:r>
+        <w:rPr>
+          <w:sz w:val="24"/>
+          <w:szCs w:val="24"/>
+        </w:rPr>
+        <w:t>Bourne</w:t>
+      </w:r>
+      <w:proofErr w:type="spellEnd"/>
+      <w:r>
+        <w:rPr>
+          <w:sz w:val="24"/>
+          <w:szCs w:val="24"/>
+        </w:rPr>
+        <w:t xml:space="preserve"> </w:t>
+      </w:r>
+      <w:proofErr w:type="spellStart"/>
+      <w:r>
+        <w:rPr>
+          <w:sz w:val="24"/>
+          <w:szCs w:val="24"/>
+        </w:rPr>
+        <w:t>Again</w:t>
+      </w:r>
+      <w:proofErr w:type="spellEnd"/>
+      <w:r>
+        <w:rPr>
+          <w:sz w:val="24"/>
+          <w:szCs w:val="24"/>
+        </w:rPr>
+        <w:t xml:space="preserve"> Shell): Software intérprete de órdenes o comandos. Desarrollado por el Proyecto GNU, e intérprete de comandos por defecto para la mayoría de las distribuciones Linux. </w:t>
       </w:r>
     </w:p>
     <w:p>
@@ -12871,12 +14248,53 @@
           <w:szCs w:val="24"/>
         </w:rPr>
       </w:pPr>
-      <w:r>
-        <w:rPr>
-          <w:sz w:val="24"/>
-          <w:szCs w:val="24"/>
-        </w:rPr>
-        <w:t xml:space="preserve">Fork (bifuración): En el ámbito del desarrollo de software, es la creación de un proyecto en una dirección distinta de la principal u oficial tomando el código fuente del proyecto ya exitente. </w:t>
+      <w:proofErr w:type="spellStart"/>
+      <w:r>
+        <w:rPr>
+          <w:sz w:val="24"/>
+          <w:szCs w:val="24"/>
+        </w:rPr>
+        <w:t>Fork</w:t>
+      </w:r>
+      <w:proofErr w:type="spellEnd"/>
+      <w:r>
+        <w:rPr>
+          <w:sz w:val="24"/>
+          <w:szCs w:val="24"/>
+        </w:rPr>
+        <w:t xml:space="preserve"> (</w:t>
+      </w:r>
+      <w:proofErr w:type="spellStart"/>
+      <w:r>
+        <w:rPr>
+          <w:sz w:val="24"/>
+          <w:szCs w:val="24"/>
+        </w:rPr>
+        <w:t>bifuración</w:t>
+      </w:r>
+      <w:proofErr w:type="spellEnd"/>
+      <w:r>
+        <w:rPr>
+          <w:sz w:val="24"/>
+          <w:szCs w:val="24"/>
+        </w:rPr>
+        <w:t xml:space="preserve">): En el ámbito del desarrollo de software, es la creación de un proyecto en una dirección distinta de la principal u oficial tomando el código fuente del proyecto ya </w:t>
+      </w:r>
+      <w:proofErr w:type="spellStart"/>
+      <w:r>
+        <w:rPr>
+          <w:sz w:val="24"/>
+          <w:szCs w:val="24"/>
+        </w:rPr>
+        <w:t>exitente</w:t>
+      </w:r>
+      <w:proofErr w:type="spellEnd"/>
+      <w:r>
+        <w:rPr>
+          <w:sz w:val="24"/>
+          <w:szCs w:val="24"/>
+        </w:rPr>
+        <w:t xml:space="preserve">. </w:t>
       </w:r>
     </w:p>
     <w:p>
@@ -12906,7 +14324,39 @@
           <w:sz w:val="24"/>
           <w:szCs w:val="24"/>
         </w:rPr>
-        <w:t>GNU (GNU is Not Unix): Sistema operativo del tipo Unix desarrollado por el Proyecto GNU, y formado en su totalidad por software libre.</w:t>
+        <w:t xml:space="preserve">GNU (GNU </w:t>
+      </w:r>
+      <w:proofErr w:type="spellStart"/>
+      <w:r>
+        <w:rPr>
+          <w:sz w:val="24"/>
+          <w:szCs w:val="24"/>
+        </w:rPr>
+        <w:t>is</w:t>
+      </w:r>
+      <w:proofErr w:type="spellEnd"/>
+      <w:r>
+        <w:rPr>
+          <w:sz w:val="24"/>
+          <w:szCs w:val="24"/>
+        </w:rPr>
+        <w:t xml:space="preserve"> </w:t>
+      </w:r>
+      <w:proofErr w:type="spellStart"/>
+      <w:r>
+        <w:rPr>
+          <w:sz w:val="24"/>
+          <w:szCs w:val="24"/>
+        </w:rPr>
+        <w:t>Not</w:t>
+      </w:r>
+      <w:proofErr w:type="spellEnd"/>
+      <w:r>
+        <w:rPr>
+          <w:sz w:val="24"/>
+          <w:szCs w:val="24"/>
+        </w:rPr>
+        <w:t xml:space="preserve"> Unix): Sistema operativo del tipo Unix desarrollado por el Proyecto GNU, y formado en su totalidad por software libre.</w:t>
       </w:r>
     </w:p>
     <w:p>
@@ -12933,7 +14383,55 @@
           <w:sz w:val="24"/>
           <w:szCs w:val="24"/>
         </w:rPr>
-        <w:t>GPL (General Public License): Licencia usada en el mundo del software que garantiza a los usuarios finales (personas, organizaciones, compañias) la libertad de usar, estudiar, compartir (copiar) y modificar el software.</w:t>
+        <w:t xml:space="preserve">GPL (General </w:t>
+      </w:r>
+      <w:proofErr w:type="spellStart"/>
+      <w:r>
+        <w:rPr>
+          <w:sz w:val="24"/>
+          <w:szCs w:val="24"/>
+        </w:rPr>
+        <w:t>Public</w:t>
+      </w:r>
+      <w:proofErr w:type="spellEnd"/>
+      <w:r>
+        <w:rPr>
+          <w:sz w:val="24"/>
+          <w:szCs w:val="24"/>
+        </w:rPr>
+        <w:t xml:space="preserve"> </w:t>
+      </w:r>
+      <w:proofErr w:type="spellStart"/>
+      <w:r>
+        <w:rPr>
+          <w:sz w:val="24"/>
+          <w:szCs w:val="24"/>
+        </w:rPr>
+        <w:t>License</w:t>
+      </w:r>
+      <w:proofErr w:type="spellEnd"/>
+      <w:r>
+        <w:rPr>
+          <w:sz w:val="24"/>
+          <w:szCs w:val="24"/>
+        </w:rPr>
+        <w:t xml:space="preserve">): Licencia usada en el mundo del software que garantiza a los usuarios finales (personas, organizaciones, </w:t>
+      </w:r>
+      <w:proofErr w:type="spellStart"/>
+      <w:r>
+        <w:rPr>
+          <w:sz w:val="24"/>
+          <w:szCs w:val="24"/>
+        </w:rPr>
+        <w:t>compañias</w:t>
+      </w:r>
+      <w:proofErr w:type="spellEnd"/>
+      <w:r>
+        <w:rPr>
+          <w:sz w:val="24"/>
+          <w:szCs w:val="24"/>
+        </w:rPr>
+        <w:t>) la libertad de usar, estudiar, compartir (copiar) y modificar el software.</w:t>
       </w:r>
     </w:p>
     <w:p>
@@ -12959,7 +14457,39 @@
           <w:sz w:val="24"/>
           <w:szCs w:val="24"/>
         </w:rPr>
-        <w:t>RPM (RedHat Package Manager): Herramienta de administración de paquetes para Linux. Es capaz de instalar, actualizar, desinstalar, verificar y solicitar programas.</w:t>
+        <w:t>RPM (</w:t>
+      </w:r>
+      <w:proofErr w:type="spellStart"/>
+      <w:r>
+        <w:rPr>
+          <w:sz w:val="24"/>
+          <w:szCs w:val="24"/>
+        </w:rPr>
+        <w:t>RedHat</w:t>
+      </w:r>
+      <w:proofErr w:type="spellEnd"/>
+      <w:r>
+        <w:rPr>
+          <w:sz w:val="24"/>
+          <w:szCs w:val="24"/>
+        </w:rPr>
+        <w:t xml:space="preserve"> </w:t>
+      </w:r>
+      <w:proofErr w:type="spellStart"/>
+      <w:r>
+        <w:rPr>
+          <w:sz w:val="24"/>
+          <w:szCs w:val="24"/>
+        </w:rPr>
+        <w:t>Package</w:t>
+      </w:r>
+      <w:proofErr w:type="spellEnd"/>
+      <w:r>
+        <w:rPr>
+          <w:sz w:val="24"/>
+          <w:szCs w:val="24"/>
+        </w:rPr>
+        <w:t xml:space="preserve"> Manager): Herramienta de administración de paquetes para Linux. Es capaz de instalar, actualizar, desinstalar, verificar y solicitar programas.</w:t>
       </w:r>
     </w:p>
     <w:p>
@@ -13019,7 +14549,23 @@
           <w:sz w:val="24"/>
           <w:szCs w:val="24"/>
         </w:rPr>
-        <w:t>VIM (Vi IMproved): Versión mejorada del editor de texto VI, presente en todos los sistemas Unix.</w:t>
+        <w:t xml:space="preserve">VIM (Vi </w:t>
+      </w:r>
+      <w:proofErr w:type="spellStart"/>
+      <w:r>
+        <w:rPr>
+          <w:sz w:val="24"/>
+          <w:szCs w:val="24"/>
+        </w:rPr>
+        <w:t>IMproved</w:t>
+      </w:r>
+      <w:proofErr w:type="spellEnd"/>
+      <w:r>
+        <w:rPr>
+          <w:sz w:val="24"/>
+          <w:szCs w:val="24"/>
+        </w:rPr>
+        <w:t>): Versión mejorada del editor de texto VI, presente en todos los sistemas Unix.</w:t>
       </w:r>
     </w:p>
     <w:p>
@@ -13048,6 +14594,7 @@
         </w:rPr>
         <w:t>YUM (</w:t>
       </w:r>
+      <w:proofErr w:type="spellStart"/>
       <w:r>
         <w:rPr>
           <w:sz w:val="24"/>
@@ -13055,12 +14602,61 @@
         </w:rPr>
         <w:t>Yellow</w:t>
       </w:r>
-      <w:r>
-        <w:rPr>
-          <w:sz w:val="24"/>
-          <w:szCs w:val="24"/>
-        </w:rPr>
-        <w:t xml:space="preserve"> dog Updater, Modified): Gestor de paquetes para sistemas Linux basados en RPM.</w:t>
+      <w:proofErr w:type="spellEnd"/>
+      <w:r>
+        <w:rPr>
+          <w:sz w:val="24"/>
+          <w:szCs w:val="24"/>
+        </w:rPr>
+        <w:t xml:space="preserve"> </w:t>
+      </w:r>
+      <w:proofErr w:type="spellStart"/>
+      <w:r>
+        <w:rPr>
+          <w:sz w:val="24"/>
+          <w:szCs w:val="24"/>
+        </w:rPr>
+        <w:t>dog</w:t>
+      </w:r>
+      <w:proofErr w:type="spellEnd"/>
+      <w:r>
+        <w:rPr>
+          <w:sz w:val="24"/>
+          <w:szCs w:val="24"/>
+        </w:rPr>
+        <w:t xml:space="preserve"> </w:t>
+      </w:r>
+      <w:proofErr w:type="spellStart"/>
+      <w:r>
+        <w:rPr>
+          <w:sz w:val="24"/>
+          <w:szCs w:val="24"/>
+        </w:rPr>
+        <w:t>Updater</w:t>
+      </w:r>
+      <w:proofErr w:type="spellEnd"/>
+      <w:r>
+        <w:rPr>
+          <w:sz w:val="24"/>
+          <w:szCs w:val="24"/>
+        </w:rPr>
+        <w:t xml:space="preserve">, </w:t>
+      </w:r>
+      <w:proofErr w:type="spellStart"/>
+      <w:r>
+        <w:rPr>
+          <w:sz w:val="24"/>
+          <w:szCs w:val="24"/>
+        </w:rPr>
+        <w:t>Modified</w:t>
+      </w:r>
+      <w:proofErr w:type="spellEnd"/>
+      <w:r>
+        <w:rPr>
+          <w:sz w:val="24"/>
+          <w:szCs w:val="24"/>
+        </w:rPr>
+        <w:t>): Gestor de paquetes para sistemas Linux basados en RPM.</w:t>
       </w:r>
     </w:p>
     <w:p>
@@ -13177,11 +14773,33 @@
           <w:sz w:val="24"/>
         </w:rPr>
       </w:pPr>
-      <w:r>
-        <w:rPr>
-          <w:sz w:val="24"/>
-        </w:rPr>
-        <w:t>Path a la carpeta contenedora de toda la instalación de las librerías y dependencias de FFmpeg.</w:t>
+      <w:proofErr w:type="spellStart"/>
+      <w:r>
+        <w:rPr>
+          <w:sz w:val="24"/>
+        </w:rPr>
+        <w:t>Path</w:t>
+      </w:r>
+      <w:proofErr w:type="spellEnd"/>
+      <w:r>
+        <w:rPr>
+          <w:sz w:val="24"/>
+        </w:rPr>
+        <w:t xml:space="preserve"> a la carpeta contenedora de toda la instalación de las librerías y dependencias de </w:t>
+      </w:r>
+      <w:proofErr w:type="spellStart"/>
+      <w:r>
+        <w:rPr>
+          <w:sz w:val="24"/>
+        </w:rPr>
+        <w:t>FFmpeg</w:t>
+      </w:r>
+      <w:proofErr w:type="spellEnd"/>
+      <w:r>
+        <w:rPr>
+          <w:sz w:val="24"/>
+        </w:rPr>
+        <w:t>.</w:t>
       </w:r>
     </w:p>
     <w:p>
@@ -13205,11 +14823,19 @@
           <w:sz w:val="24"/>
         </w:rPr>
       </w:pPr>
-      <w:r>
-        <w:rPr>
-          <w:sz w:val="24"/>
-        </w:rPr>
-        <w:t>Path a la carpeta donde se van a ubicar los archivos de grabación generados.</w:t>
+      <w:proofErr w:type="spellStart"/>
+      <w:r>
+        <w:rPr>
+          <w:sz w:val="24"/>
+        </w:rPr>
+        <w:t>Path</w:t>
+      </w:r>
+      <w:proofErr w:type="spellEnd"/>
+      <w:r>
+        <w:rPr>
+          <w:sz w:val="24"/>
+        </w:rPr>
+        <w:t xml:space="preserve"> a la carpeta donde se van a ubicar los archivos de grabación generados.</w:t>
       </w:r>
     </w:p>
     <w:p>
@@ -13290,7 +14916,21 @@
         <w:rPr>
           <w:sz w:val="24"/>
         </w:rPr>
-        <w:t>Desplazamiento del primer monitor respecto al original, este parámetro ha de ser siempre cero a menos que se pretende realizar una grabación con las ventanas intercambiadas. Es decir que la grabación 1 se haga sobre el monitor axuliar, y que la grabación 2 se haga sobre el principal.</w:t>
+        <w:t xml:space="preserve">Desplazamiento del primer monitor respecto al original, este parámetro ha de ser siempre cero a menos que se pretende realizar una grabación con las ventanas intercambiadas. Es decir que la grabación 1 se haga sobre el monitor </w:t>
+      </w:r>
+      <w:proofErr w:type="spellStart"/>
+      <w:r>
+        <w:rPr>
+          <w:sz w:val="24"/>
+        </w:rPr>
+        <w:t>axuliar</w:t>
+      </w:r>
+      <w:proofErr w:type="spellEnd"/>
+      <w:r>
+        <w:rPr>
+          <w:sz w:val="24"/>
+        </w:rPr>
+        <w:t>, y que la grabación 2 se haga sobre el principal.</w:t>
       </w:r>
     </w:p>
     <w:p>
@@ -13344,7 +14984,21 @@
         <w:rPr>
           <w:sz w:val="24"/>
         </w:rPr>
-        <w:t>Tasa de frames por segundo.</w:t>
+        <w:t xml:space="preserve">Tasa de </w:t>
+      </w:r>
+      <w:proofErr w:type="spellStart"/>
+      <w:r>
+        <w:rPr>
+          <w:sz w:val="24"/>
+        </w:rPr>
+        <w:t>frames</w:t>
+      </w:r>
+      <w:proofErr w:type="spellEnd"/>
+      <w:r>
+        <w:rPr>
+          <w:sz w:val="24"/>
+        </w:rPr>
+        <w:t xml:space="preserve"> por segundo.</w:t>
       </w:r>
     </w:p>
     <w:p>
@@ -13394,11 +15048,19 @@
           <w:sz w:val="24"/>
         </w:rPr>
       </w:pPr>
-      <w:r>
-        <w:rPr>
-          <w:sz w:val="24"/>
-        </w:rPr>
-        <w:t>Preset.</w:t>
+      <w:proofErr w:type="spellStart"/>
+      <w:r>
+        <w:rPr>
+          <w:sz w:val="24"/>
+        </w:rPr>
+        <w:t>Preset</w:t>
+      </w:r>
+      <w:proofErr w:type="spellEnd"/>
+      <w:r>
+        <w:rPr>
+          <w:sz w:val="24"/>
+        </w:rPr>
+        <w:t>.</w:t>
       </w:r>
     </w:p>
     <w:p>
@@ -13549,27 +15211,14 @@
       <w:r>
         <w:t xml:space="preserve">Figura </w:t>
       </w:r>
-      <w:r>
-        <w:fldChar w:fldCharType="begin"/>
-      </w:r>
-      <w:r>
-        <w:instrText xml:space="preserve"> SEQ Figura \* ARABIC </w:instrText>
-      </w:r>
-      <w:r>
-        <w:fldChar w:fldCharType="separate"/>
-      </w:r>
-      <w:r>
-        <w:rPr>
-          <w:noProof/>
-        </w:rPr>
-        <w:t>3</w:t>
-      </w:r>
-      <w:r>
-        <w:rPr>
-          <w:noProof/>
-        </w:rPr>
-        <w:fldChar w:fldCharType="end"/>
-      </w:r>
+      <w:fldSimple w:instr=" SEQ Figura \* ARABIC ">
+        <w:r>
+          <w:rPr>
+            <w:noProof/>
+          </w:rPr>
+          <w:t>3</w:t>
+        </w:r>
+      </w:fldSimple>
       <w:r>
         <w:t>: Archivo de configura de una sesión de grabación</w:t>
       </w:r>
@@ -13695,27 +15344,14 @@
       <w:r>
         <w:t xml:space="preserve">Figura </w:t>
       </w:r>
-      <w:r>
-        <w:fldChar w:fldCharType="begin"/>
-      </w:r>
-      <w:r>
-        <w:instrText xml:space="preserve"> SEQ Figura \* ARABIC </w:instrText>
-      </w:r>
-      <w:r>
-        <w:fldChar w:fldCharType="separate"/>
-      </w:r>
-      <w:r>
-        <w:rPr>
-          <w:noProof/>
-        </w:rPr>
-        <w:t>4</w:t>
-      </w:r>
-      <w:r>
-        <w:rPr>
-          <w:noProof/>
-        </w:rPr>
-        <w:fldChar w:fldCharType="end"/>
-      </w:r>
+      <w:fldSimple w:instr=" SEQ Figura \* ARABIC ">
+        <w:r>
+          <w:rPr>
+            <w:noProof/>
+          </w:rPr>
+          <w:t>4</w:t>
+        </w:r>
+      </w:fldSimple>
       <w:r>
         <w:t>: Archivo de texto plano con las entradas de cada archivo a concatenar</w:t>
       </w:r>
@@ -13803,12 +15439,21 @@
           <w:szCs w:val="24"/>
         </w:rPr>
       </w:pPr>
-      <w:r>
-        <w:rPr>
-          <w:sz w:val="24"/>
-          <w:szCs w:val="24"/>
-        </w:rPr>
-        <w:t>Identación.</w:t>
+      <w:proofErr w:type="spellStart"/>
+      <w:r>
+        <w:rPr>
+          <w:sz w:val="24"/>
+          <w:szCs w:val="24"/>
+        </w:rPr>
+        <w:t>Identación</w:t>
+      </w:r>
+      <w:proofErr w:type="spellEnd"/>
+      <w:r>
+        <w:rPr>
+          <w:sz w:val="24"/>
+          <w:szCs w:val="24"/>
+        </w:rPr>
+        <w:t>.</w:t>
       </w:r>
     </w:p>
     <w:p>
@@ -13917,8 +15562,33 @@
           <w:sz w:val="24"/>
           <w:szCs w:val="24"/>
         </w:rPr>
-        <w:t>Para la identación del código se empleó una versión del estilo Allman</w:t>
-      </w:r>
+        <w:t xml:space="preserve">Para la </w:t>
+      </w:r>
+      <w:proofErr w:type="spellStart"/>
+      <w:r>
+        <w:rPr>
+          <w:sz w:val="24"/>
+          <w:szCs w:val="24"/>
+        </w:rPr>
+        <w:t>identación</w:t>
+      </w:r>
+      <w:proofErr w:type="spellEnd"/>
+      <w:r>
+        <w:rPr>
+          <w:sz w:val="24"/>
+          <w:szCs w:val="24"/>
+        </w:rPr>
+        <w:t xml:space="preserve"> del código se empleó una versión del estilo </w:t>
+      </w:r>
+      <w:proofErr w:type="spellStart"/>
+      <w:r>
+        <w:rPr>
+          <w:sz w:val="24"/>
+          <w:szCs w:val="24"/>
+        </w:rPr>
+        <w:t>Allman</w:t>
+      </w:r>
+      <w:proofErr w:type="spellEnd"/>
       <w:r>
         <w:rPr>
           <w:rStyle w:val="FootnoteReference"/>
@@ -13965,8 +15635,17 @@
           <w:sz w:val="24"/>
           <w:szCs w:val="24"/>
         </w:rPr>
-        <w:t xml:space="preserve"> se empleó el etilo CamelCase</w:t>
-      </w:r>
+        <w:t xml:space="preserve"> se empleó el etilo </w:t>
+      </w:r>
+      <w:proofErr w:type="spellStart"/>
+      <w:r>
+        <w:rPr>
+          <w:sz w:val="24"/>
+          <w:szCs w:val="24"/>
+        </w:rPr>
+        <w:t>CamelCase</w:t>
+      </w:r>
+      <w:proofErr w:type="spellEnd"/>
       <w:r>
         <w:rPr>
           <w:rStyle w:val="FootnoteReference"/>
@@ -13980,7 +15659,23 @@
           <w:sz w:val="24"/>
           <w:szCs w:val="24"/>
         </w:rPr>
-        <w:t>, que consiste en nombrar las variables, funciones, ficheros y tipos poniendo la primera letra en minúsculas y la segunda letra de una subsecuencia concatenada en mayúsculas.</w:t>
+        <w:t xml:space="preserve">, que consiste en nombrar las variables, funciones, ficheros y tipos poniendo la primera letra en minúsculas y la segunda letra de una </w:t>
+      </w:r>
+      <w:proofErr w:type="spellStart"/>
+      <w:r>
+        <w:rPr>
+          <w:sz w:val="24"/>
+          <w:szCs w:val="24"/>
+        </w:rPr>
+        <w:t>subsecuencia</w:t>
+      </w:r>
+      <w:proofErr w:type="spellEnd"/>
+      <w:r>
+        <w:rPr>
+          <w:sz w:val="24"/>
+          <w:szCs w:val="24"/>
+        </w:rPr>
+        <w:t xml:space="preserve"> concatenada en mayúsculas.</w:t>
       </w:r>
       <w:r>
         <w:rPr>
@@ -14006,7 +15701,23 @@
           <w:sz w:val="24"/>
           <w:szCs w:val="24"/>
         </w:rPr>
-        <w:t>Además se optó por emplear espaciado después de las comas y puntos y comas siempre que el lenguaje de programación bash-script lo permitiese.</w:t>
+        <w:t xml:space="preserve">Además se optó por emplear espaciado después de las comas y puntos y comas siempre que el lenguaje de programación </w:t>
+      </w:r>
+      <w:proofErr w:type="spellStart"/>
+      <w:r>
+        <w:rPr>
+          <w:sz w:val="24"/>
+          <w:szCs w:val="24"/>
+        </w:rPr>
+        <w:t>bash</w:t>
+      </w:r>
+      <w:proofErr w:type="spellEnd"/>
+      <w:r>
+        <w:rPr>
+          <w:sz w:val="24"/>
+          <w:szCs w:val="24"/>
+        </w:rPr>
+        <w:t>-script lo permitiese.</w:t>
       </w:r>
     </w:p>
     <w:p>
@@ -14064,7 +15775,23 @@
           <w:sz w:val="24"/>
           <w:szCs w:val="24"/>
         </w:rPr>
-        <w:t>, por se una práctica nada recomendada en la programación.</w:t>
+        <w:t xml:space="preserve">, por </w:t>
+      </w:r>
+      <w:proofErr w:type="spellStart"/>
+      <w:r>
+        <w:rPr>
+          <w:sz w:val="24"/>
+          <w:szCs w:val="24"/>
+        </w:rPr>
+        <w:t>se</w:t>
+      </w:r>
+      <w:proofErr w:type="spellEnd"/>
+      <w:r>
+        <w:rPr>
+          <w:sz w:val="24"/>
+          <w:szCs w:val="24"/>
+        </w:rPr>
+        <w:t xml:space="preserve"> una práctica nada recomendada en la programación.</w:t>
       </w:r>
     </w:p>
     <w:p>
@@ -14220,7 +15947,23 @@
           <w:sz w:val="24"/>
           <w:szCs w:val="24"/>
         </w:rPr>
-        <w:t xml:space="preserve"> llamados durante la ejecución de un script son representados mediante ovaloides.</w:t>
+        <w:t xml:space="preserve"> llamados durante la ejecución de un script son representados mediante </w:t>
+      </w:r>
+      <w:proofErr w:type="spellStart"/>
+      <w:r>
+        <w:rPr>
+          <w:sz w:val="24"/>
+          <w:szCs w:val="24"/>
+        </w:rPr>
+        <w:t>ovaloides</w:t>
+      </w:r>
+      <w:proofErr w:type="spellEnd"/>
+      <w:r>
+        <w:rPr>
+          <w:sz w:val="24"/>
+          <w:szCs w:val="24"/>
+        </w:rPr>
+        <w:t>.</w:t>
       </w:r>
     </w:p>
     <w:p>
@@ -14259,7 +16002,23 @@
           <w:sz w:val="24"/>
           <w:szCs w:val="24"/>
         </w:rPr>
-        <w:t xml:space="preserve"> En estas se muestran la condición mediante el uso de un “?”.</w:t>
+        <w:t xml:space="preserve"> En estas se muestran la condición mediante el uso de un “</w:t>
+      </w:r>
+      <w:proofErr w:type="gramStart"/>
+      <w:r>
+        <w:rPr>
+          <w:sz w:val="24"/>
+          <w:szCs w:val="24"/>
+        </w:rPr>
+        <w:t>?</w:t>
+      </w:r>
+      <w:proofErr w:type="gramEnd"/>
+      <w:r>
+        <w:rPr>
+          <w:sz w:val="24"/>
+          <w:szCs w:val="24"/>
+        </w:rPr>
+        <w:t>”.</w:t>
       </w:r>
     </w:p>
     <w:p>
@@ -21262,7 +23021,7 @@
 </file>
 
 <file path=customXml/itemProps1.xml><?xml version="1.0" encoding="utf-8"?>
-<ds:datastoreItem xmlns:ds="http://schemas.openxmlformats.org/officeDocument/2006/customXml" ds:itemID="{32D20A89-7822-45FB-9A60-32110207A15A}">
+<ds:datastoreItem xmlns:ds="http://schemas.openxmlformats.org/officeDocument/2006/customXml" ds:itemID="{49AC1DA3-0E84-4E66-A8AB-049D637DF1CE}">
   <ds:schemaRefs>
     <ds:schemaRef ds:uri="http://schemas.openxmlformats.org/officeDocument/2006/bibliography"/>
   </ds:schemaRefs>

</xml_diff>